<commit_message>
starting styling. Set a background image and changed the color and font family on the cards
</commit_message>
<xml_diff>
--- a/WireFramesADHDTrackerApp.docx
+++ b/WireFramesADHDTrackerApp.docx
@@ -1896,10 +1896,14 @@
                               <w:t>Description</w:t>
                             </w:r>
                           </w:p>
-                          <w:p/>
-                          <w:p>
-                            <w:r>
-                              <w:t>Favorite Option</w:t>
+                          <w:p>
+                            <w:r>
+                              <w:t>Pages</w:t>
+                            </w:r>
+                          </w:p>
+                          <w:p>
+                            <w:r>
+                              <w:t>Read Checkbox</w:t>
                             </w:r>
                           </w:p>
                           <w:p>
@@ -1957,10 +1961,14 @@
                         <w:t>Description</w:t>
                       </w:r>
                     </w:p>
-                    <w:p/>
-                    <w:p>
-                      <w:r>
-                        <w:t>Favorite Option</w:t>
+                    <w:p>
+                      <w:r>
+                        <w:t>Pages</w:t>
+                      </w:r>
+                    </w:p>
+                    <w:p>
+                      <w:r>
+                        <w:t>Read Checkbox</w:t>
                       </w:r>
                     </w:p>
                     <w:p>
@@ -2106,15 +2114,6 @@
       <w:pPr>
         <w:jc w:val="center"/>
         <w:rPr>
-          <w:sz w:val="36"/>
-          <w:szCs w:val="36"/>
-        </w:rPr>
-      </w:pPr>
-    </w:p>
-    <w:p>
-      <w:pPr>
-        <w:jc w:val="center"/>
-        <w:rPr>
           <w:b/>
           <w:bCs/>
           <w:sz w:val="48"/>
@@ -2125,6 +2124,451 @@
         <w:rPr>
           <w:noProof/>
         </w:rPr>
+        <w:lastRenderedPageBreak/>
+        <mc:AlternateContent>
+          <mc:Choice Requires="wps">
+            <w:drawing>
+              <wp:anchor distT="0" distB="0" distL="114300" distR="114300" simplePos="0" relativeHeight="251739136" behindDoc="0" locked="0" layoutInCell="1" allowOverlap="1" wp14:anchorId="1077568A" wp14:editId="4D3FB0EB">
+                <wp:simplePos x="0" y="0"/>
+                <wp:positionH relativeFrom="column">
+                  <wp:posOffset>-673100</wp:posOffset>
+                </wp:positionH>
+                <wp:positionV relativeFrom="paragraph">
+                  <wp:posOffset>444500</wp:posOffset>
+                </wp:positionV>
+                <wp:extent cx="9563100" cy="787400"/>
+                <wp:effectExtent l="0" t="0" r="12700" b="12700"/>
+                <wp:wrapNone/>
+                <wp:docPr id="81" name="Text Box 81"/>
+                <wp:cNvGraphicFramePr/>
+                <a:graphic xmlns:a="http://schemas.openxmlformats.org/drawingml/2006/main">
+                  <a:graphicData uri="http://schemas.microsoft.com/office/word/2010/wordprocessingShape">
+                    <wps:wsp>
+                      <wps:cNvSpPr txBox="1"/>
+                      <wps:spPr>
+                        <a:xfrm rot="10800000" flipH="1" flipV="1">
+                          <a:off x="0" y="0"/>
+                          <a:ext cx="9563100" cy="787400"/>
+                        </a:xfrm>
+                        <a:prstGeom prst="rect">
+                          <a:avLst/>
+                        </a:prstGeom>
+                        <a:ln/>
+                      </wps:spPr>
+                      <wps:style>
+                        <a:lnRef idx="2">
+                          <a:schemeClr val="dk1"/>
+                        </a:lnRef>
+                        <a:fillRef idx="1">
+                          <a:schemeClr val="lt1"/>
+                        </a:fillRef>
+                        <a:effectRef idx="0">
+                          <a:schemeClr val="dk1"/>
+                        </a:effectRef>
+                        <a:fontRef idx="minor">
+                          <a:schemeClr val="dk1"/>
+                        </a:fontRef>
+                      </wps:style>
+                      <wps:txbx>
+                        <w:txbxContent>
+                          <w:p>
+                            <w:r>
+                              <w:t>Nav Bar</w:t>
+                            </w:r>
+                          </w:p>
+                          <w:p/>
+                        </w:txbxContent>
+                      </wps:txbx>
+                      <wps:bodyPr rot="0" spcFirstLastPara="0" vertOverflow="overflow" horzOverflow="overflow" vert="horz" wrap="square" lIns="91440" tIns="45720" rIns="91440" bIns="45720" numCol="1" spcCol="0" rtlCol="0" fromWordArt="0" anchor="t" anchorCtr="0" forceAA="0" compatLnSpc="1">
+                        <a:prstTxWarp prst="textNoShape">
+                          <a:avLst/>
+                        </a:prstTxWarp>
+                        <a:noAutofit/>
+                      </wps:bodyPr>
+                    </wps:wsp>
+                  </a:graphicData>
+                </a:graphic>
+                <wp14:sizeRelH relativeFrom="margin">
+                  <wp14:pctWidth>0</wp14:pctWidth>
+                </wp14:sizeRelH>
+                <wp14:sizeRelV relativeFrom="margin">
+                  <wp14:pctHeight>0</wp14:pctHeight>
+                </wp14:sizeRelV>
+              </wp:anchor>
+            </w:drawing>
+          </mc:Choice>
+          <mc:Fallback>
+            <w:pict>
+              <v:shape w14:anchorId="1077568A" id="Text Box 81" o:spid="_x0000_s1042" type="#_x0000_t202" style="position:absolute;left:0;text-align:left;margin-left:-53pt;margin-top:35pt;width:753pt;height:62pt;rotation:180;flip:x y;z-index:251739136;visibility:visible;mso-wrap-style:square;mso-width-percent:0;mso-height-percent:0;mso-wrap-distance-left:9pt;mso-wrap-distance-top:0;mso-wrap-distance-right:9pt;mso-wrap-distance-bottom:0;mso-position-horizontal:absolute;mso-position-horizontal-relative:text;mso-position-vertical:absolute;mso-position-vertical-relative:text;mso-width-percent:0;mso-height-percent:0;mso-width-relative:margin;mso-height-relative:margin;v-text-anchor:top" o:gfxdata="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" fillcolor="white [3201]" strokecolor="black [3200]" strokeweight="1pt">
+                <v:textbox>
+                  <w:txbxContent>
+                    <w:p>
+                      <w:r>
+                        <w:t>Nav Bar</w:t>
+                      </w:r>
+                    </w:p>
+                    <w:p/>
+                  </w:txbxContent>
+                </v:textbox>
+              </v:shape>
+            </w:pict>
+          </mc:Fallback>
+        </mc:AlternateContent>
+      </w:r>
+      <w:r>
+        <w:rPr>
+          <w:b/>
+          <w:bCs/>
+          <w:sz w:val="48"/>
+          <w:szCs w:val="48"/>
+        </w:rPr>
+        <w:t>After Choosing an activity:</w:t>
+      </w:r>
+    </w:p>
+    <w:p>
+      <w:pPr>
+        <w:jc w:val="center"/>
+      </w:pPr>
+    </w:p>
+    <w:p>
+      <w:pPr>
+        <w:jc w:val="center"/>
+      </w:pPr>
+    </w:p>
+    <w:p>
+      <w:pPr>
+        <w:jc w:val="center"/>
+      </w:pPr>
+    </w:p>
+    <w:p>
+      <w:pPr>
+        <w:jc w:val="center"/>
+      </w:pPr>
+    </w:p>
+    <w:p>
+      <w:pPr>
+        <w:jc w:val="center"/>
+      </w:pPr>
+    </w:p>
+    <w:p>
+      <w:pPr>
+        <w:jc w:val="center"/>
+      </w:pPr>
+    </w:p>
+    <w:p>
+      <w:pPr>
+        <w:jc w:val="center"/>
+        <w:rPr>
+          <w:sz w:val="36"/>
+          <w:szCs w:val="36"/>
+        </w:rPr>
+      </w:pPr>
+      <w:r>
+        <w:rPr>
+          <w:sz w:val="36"/>
+          <w:szCs w:val="36"/>
+        </w:rPr>
+        <w:t>My library</w:t>
+      </w:r>
+    </w:p>
+    <w:p>
+      <w:pPr>
+        <w:jc w:val="center"/>
+        <w:rPr>
+          <w:sz w:val="36"/>
+          <w:szCs w:val="36"/>
+        </w:rPr>
+      </w:pPr>
+    </w:p>
+    <w:p>
+      <w:pPr>
+        <w:jc w:val="center"/>
+        <w:rPr>
+          <w:sz w:val="36"/>
+          <w:szCs w:val="36"/>
+        </w:rPr>
+      </w:pPr>
+      <w:r>
+        <w:rPr>
+          <w:noProof/>
+          <w:sz w:val="36"/>
+          <w:szCs w:val="36"/>
+        </w:rPr>
+        <mc:AlternateContent>
+          <mc:Choice Requires="wps">
+            <w:drawing>
+              <wp:anchor distT="0" distB="0" distL="114300" distR="114300" simplePos="0" relativeHeight="251740160" behindDoc="0" locked="0" layoutInCell="1" allowOverlap="1" wp14:anchorId="28A6E0A0" wp14:editId="7CFAB6A0">
+                <wp:simplePos x="0" y="0"/>
+                <wp:positionH relativeFrom="column">
+                  <wp:posOffset>3111500</wp:posOffset>
+                </wp:positionH>
+                <wp:positionV relativeFrom="paragraph">
+                  <wp:posOffset>163195</wp:posOffset>
+                </wp:positionV>
+                <wp:extent cx="1752600" cy="1651000"/>
+                <wp:effectExtent l="0" t="0" r="12700" b="12700"/>
+                <wp:wrapNone/>
+                <wp:docPr id="91" name="Text Box 91"/>
+                <wp:cNvGraphicFramePr/>
+                <a:graphic xmlns:a="http://schemas.openxmlformats.org/drawingml/2006/main">
+                  <a:graphicData uri="http://schemas.microsoft.com/office/word/2010/wordprocessingShape">
+                    <wps:wsp>
+                      <wps:cNvSpPr txBox="1"/>
+                      <wps:spPr>
+                        <a:xfrm>
+                          <a:off x="0" y="0"/>
+                          <a:ext cx="1752600" cy="1651000"/>
+                        </a:xfrm>
+                        <a:prstGeom prst="rect">
+                          <a:avLst/>
+                        </a:prstGeom>
+                        <a:solidFill>
+                          <a:schemeClr val="lt1"/>
+                        </a:solidFill>
+                        <a:ln w="6350">
+                          <a:solidFill>
+                            <a:prstClr val="black"/>
+                          </a:solidFill>
+                        </a:ln>
+                      </wps:spPr>
+                      <wps:txbx>
+                        <w:txbxContent>
+                          <w:p>
+                            <w:r>
+                              <w:t>Book Title</w:t>
+                            </w:r>
+                          </w:p>
+                          <w:p>
+                            <w:r>
+                              <w:t>Cover Art?</w:t>
+                            </w:r>
+                          </w:p>
+                          <w:p>
+                            <w:r>
+                              <w:t>Author</w:t>
+                            </w:r>
+                          </w:p>
+                          <w:p>
+                            <w:r>
+                              <w:t>Genre</w:t>
+                            </w:r>
+                          </w:p>
+                          <w:p>
+                            <w:r>
+                              <w:t>Description</w:t>
+                            </w:r>
+                          </w:p>
+                          <w:p>
+                            <w:r>
+                              <w:t>Pages</w:t>
+                            </w:r>
+                          </w:p>
+                          <w:p>
+                            <w:r>
+                              <w:t>Read check box</w:t>
+                            </w:r>
+                          </w:p>
+                          <w:p>
+                            <w:r>
+                              <w:t>Comments</w:t>
+                            </w:r>
+                          </w:p>
+                        </w:txbxContent>
+                      </wps:txbx>
+                      <wps:bodyPr rot="0" spcFirstLastPara="0" vertOverflow="overflow" horzOverflow="overflow" vert="horz" wrap="square" lIns="91440" tIns="45720" rIns="91440" bIns="45720" numCol="1" spcCol="0" rtlCol="0" fromWordArt="0" anchor="t" anchorCtr="0" forceAA="0" compatLnSpc="1">
+                        <a:prstTxWarp prst="textNoShape">
+                          <a:avLst/>
+                        </a:prstTxWarp>
+                        <a:noAutofit/>
+                      </wps:bodyPr>
+                    </wps:wsp>
+                  </a:graphicData>
+                </a:graphic>
+                <wp14:sizeRelH relativeFrom="margin">
+                  <wp14:pctWidth>0</wp14:pctWidth>
+                </wp14:sizeRelH>
+                <wp14:sizeRelV relativeFrom="margin">
+                  <wp14:pctHeight>0</wp14:pctHeight>
+                </wp14:sizeRelV>
+              </wp:anchor>
+            </w:drawing>
+          </mc:Choice>
+          <mc:Fallback>
+            <w:pict>
+              <v:shape w14:anchorId="28A6E0A0" id="Text Box 91" o:spid="_x0000_s1043" type="#_x0000_t202" style="position:absolute;left:0;text-align:left;margin-left:245pt;margin-top:12.85pt;width:138pt;height:130pt;z-index:251740160;visibility:visible;mso-wrap-style:square;mso-width-percent:0;mso-height-percent:0;mso-wrap-distance-left:9pt;mso-wrap-distance-top:0;mso-wrap-distance-right:9pt;mso-wrap-distance-bottom:0;mso-position-horizontal:absolute;mso-position-horizontal-relative:text;mso-position-vertical:absolute;mso-position-vertical-relative:text;mso-width-percent:0;mso-height-percent:0;mso-width-relative:margin;mso-height-relative:margin;v-text-anchor:top" o:gfxdata="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" fillcolor="white [3201]" strokeweight=".5pt">
+                <v:textbox>
+                  <w:txbxContent>
+                    <w:p>
+                      <w:r>
+                        <w:t>Book Title</w:t>
+                      </w:r>
+                    </w:p>
+                    <w:p>
+                      <w:r>
+                        <w:t>Cover Art?</w:t>
+                      </w:r>
+                    </w:p>
+                    <w:p>
+                      <w:r>
+                        <w:t>Author</w:t>
+                      </w:r>
+                    </w:p>
+                    <w:p>
+                      <w:r>
+                        <w:t>Genre</w:t>
+                      </w:r>
+                    </w:p>
+                    <w:p>
+                      <w:r>
+                        <w:t>Description</w:t>
+                      </w:r>
+                    </w:p>
+                    <w:p>
+                      <w:r>
+                        <w:t>Pages</w:t>
+                      </w:r>
+                    </w:p>
+                    <w:p>
+                      <w:r>
+                        <w:t>Read check box</w:t>
+                      </w:r>
+                    </w:p>
+                    <w:p>
+                      <w:r>
+                        <w:t>Comments</w:t>
+                      </w:r>
+                    </w:p>
+                  </w:txbxContent>
+                </v:textbox>
+              </v:shape>
+            </w:pict>
+          </mc:Fallback>
+        </mc:AlternateContent>
+      </w:r>
+    </w:p>
+    <w:p>
+      <w:pPr>
+        <w:jc w:val="center"/>
+        <w:rPr>
+          <w:sz w:val="36"/>
+          <w:szCs w:val="36"/>
+        </w:rPr>
+      </w:pPr>
+    </w:p>
+    <w:p>
+      <w:pPr>
+        <w:jc w:val="center"/>
+        <w:rPr>
+          <w:sz w:val="36"/>
+          <w:szCs w:val="36"/>
+        </w:rPr>
+      </w:pPr>
+    </w:p>
+    <w:p>
+      <w:pPr>
+        <w:jc w:val="center"/>
+        <w:rPr>
+          <w:sz w:val="36"/>
+          <w:szCs w:val="36"/>
+        </w:rPr>
+      </w:pPr>
+    </w:p>
+    <w:p>
+      <w:pPr>
+        <w:jc w:val="center"/>
+        <w:rPr>
+          <w:sz w:val="36"/>
+          <w:szCs w:val="36"/>
+        </w:rPr>
+      </w:pPr>
+    </w:p>
+    <w:p>
+      <w:pPr>
+        <w:jc w:val="center"/>
+        <w:rPr>
+          <w:sz w:val="36"/>
+          <w:szCs w:val="36"/>
+        </w:rPr>
+      </w:pPr>
+    </w:p>
+    <w:p>
+      <w:pPr>
+        <w:jc w:val="center"/>
+        <w:rPr>
+          <w:sz w:val="36"/>
+          <w:szCs w:val="36"/>
+        </w:rPr>
+      </w:pPr>
+    </w:p>
+    <w:p>
+      <w:pPr>
+        <w:jc w:val="center"/>
+        <w:rPr>
+          <w:sz w:val="36"/>
+          <w:szCs w:val="36"/>
+        </w:rPr>
+      </w:pPr>
+    </w:p>
+    <w:p>
+      <w:pPr>
+        <w:jc w:val="center"/>
+        <w:rPr>
+          <w:sz w:val="36"/>
+          <w:szCs w:val="36"/>
+        </w:rPr>
+      </w:pPr>
+    </w:p>
+    <w:p>
+      <w:pPr>
+        <w:jc w:val="center"/>
+        <w:rPr>
+          <w:sz w:val="36"/>
+          <w:szCs w:val="36"/>
+        </w:rPr>
+      </w:pPr>
+    </w:p>
+    <w:p>
+      <w:pPr>
+        <w:jc w:val="center"/>
+        <w:rPr>
+          <w:sz w:val="36"/>
+          <w:szCs w:val="36"/>
+        </w:rPr>
+      </w:pPr>
+    </w:p>
+    <w:p>
+      <w:pPr>
+        <w:jc w:val="center"/>
+        <w:rPr>
+          <w:sz w:val="36"/>
+          <w:szCs w:val="36"/>
+        </w:rPr>
+      </w:pPr>
+    </w:p>
+    <w:p>
+      <w:pPr>
+        <w:jc w:val="center"/>
+        <w:rPr>
+          <w:sz w:val="36"/>
+          <w:szCs w:val="36"/>
+        </w:rPr>
+      </w:pPr>
+    </w:p>
+    <w:p>
+      <w:pPr>
+        <w:jc w:val="center"/>
+        <w:rPr>
+          <w:b/>
+          <w:bCs/>
+          <w:sz w:val="48"/>
+          <w:szCs w:val="48"/>
+        </w:rPr>
+      </w:pPr>
+      <w:r>
+        <w:rPr>
+          <w:noProof/>
+        </w:rPr>
+        <w:lastRenderedPageBreak/>
         <mc:AlternateContent>
           <mc:Choice Requires="wps">
             <w:drawing>
@@ -2199,7 +2643,7 @@
           </mc:Choice>
           <mc:Fallback>
             <w:pict>
-              <v:shape w14:anchorId="5875BF7D" id="Text Box 42" o:spid="_x0000_s1042" type="#_x0000_t202" style="position:absolute;left:0;text-align:left;margin-left:-53pt;margin-top:35pt;width:753pt;height:62pt;rotation:180;flip:x y;z-index:251699200;visibility:visible;mso-wrap-style:square;mso-width-percent:0;mso-height-percent:0;mso-wrap-distance-left:9pt;mso-wrap-distance-top:0;mso-wrap-distance-right:9pt;mso-wrap-distance-bottom:0;mso-position-horizontal:absolute;mso-position-horizontal-relative:text;mso-position-vertical:absolute;mso-position-vertical-relative:text;mso-width-percent:0;mso-height-percent:0;mso-width-relative:margin;mso-height-relative:margin;v-text-anchor:top" o:gfxdata="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" fillcolor="white [3201]" strokecolor="black [3200]" strokeweight="1pt">
+              <v:shape w14:anchorId="5875BF7D" id="Text Box 42" o:spid="_x0000_s1044" type="#_x0000_t202" style="position:absolute;left:0;text-align:left;margin-left:-53pt;margin-top:35pt;width:753pt;height:62pt;rotation:180;flip:x y;z-index:251699200;visibility:visible;mso-wrap-style:square;mso-width-percent:0;mso-height-percent:0;mso-wrap-distance-left:9pt;mso-wrap-distance-top:0;mso-wrap-distance-right:9pt;mso-wrap-distance-bottom:0;mso-position-horizontal:absolute;mso-position-horizontal-relative:text;mso-position-vertical:absolute;mso-position-vertical-relative:text;mso-width-percent:0;mso-height-percent:0;mso-width-relative:margin;mso-height-relative:margin;v-text-anchor:top" o:gfxdata="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" fillcolor="white [3201]" strokecolor="black [3200]" strokeweight="1pt">
                 <v:textbox>
                   <w:txbxContent>
                     <w:p>
@@ -2329,7 +2773,7 @@
           </mc:Choice>
           <mc:Fallback>
             <w:pict>
-              <v:shape w14:anchorId="7968D62B" id="Text Box 25" o:spid="_x0000_s1043" type="#_x0000_t202" style="position:absolute;left:0;text-align:left;margin-left:550pt;margin-top:35.15pt;width:138pt;height:154pt;z-index:251686912;visibility:visible;mso-wrap-style:square;mso-width-percent:0;mso-height-percent:0;mso-wrap-distance-left:9pt;mso-wrap-distance-top:0;mso-wrap-distance-right:9pt;mso-wrap-distance-bottom:0;mso-position-horizontal:absolute;mso-position-horizontal-relative:text;mso-position-vertical:absolute;mso-position-vertical-relative:text;mso-width-percent:0;mso-height-percent:0;mso-width-relative:margin;mso-height-relative:margin;v-text-anchor:top" o:gfxdata="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" fillcolor="white [3201]" strokeweight=".5pt">
+              <v:shape w14:anchorId="7968D62B" id="Text Box 25" o:spid="_x0000_s1045" type="#_x0000_t202" style="position:absolute;left:0;text-align:left;margin-left:550pt;margin-top:35.15pt;width:138pt;height:154pt;z-index:251686912;visibility:visible;mso-wrap-style:square;mso-width-percent:0;mso-height-percent:0;mso-wrap-distance-left:9pt;mso-wrap-distance-top:0;mso-wrap-distance-right:9pt;mso-wrap-distance-bottom:0;mso-position-horizontal:absolute;mso-position-horizontal-relative:text;mso-position-vertical:absolute;mso-position-vertical-relative:text;mso-width-percent:0;mso-height-percent:0;mso-width-relative:margin;mso-height-relative:margin;v-text-anchor:top" o:gfxdata="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" fillcolor="white [3201]" strokeweight=".5pt">
                 <v:textbox>
                   <w:txbxContent>
                     <w:p/>
@@ -2349,7 +2793,7 @@
         <mc:AlternateContent>
           <mc:Choice Requires="wps">
             <w:drawing>
-              <wp:anchor distT="0" distB="0" distL="114300" distR="114300" simplePos="0" relativeHeight="251684864" behindDoc="0" locked="0" layoutInCell="1" allowOverlap="1" wp14:anchorId="5675B4B8" wp14:editId="2BF786BE">
+              <wp:anchor distT="0" distB="0" distL="114300" distR="114300" simplePos="0" relativeHeight="251684864" behindDoc="0" locked="0" layoutInCell="1" allowOverlap="1" wp14:anchorId="5675B4B8" wp14:editId="18AB2FB2">
                 <wp:simplePos x="0" y="0"/>
                 <wp:positionH relativeFrom="column">
                   <wp:posOffset>5080000</wp:posOffset>
@@ -2408,7 +2852,7 @@
           </mc:Choice>
           <mc:Fallback>
             <w:pict>
-              <v:shape w14:anchorId="5675B4B8" id="Text Box 24" o:spid="_x0000_s1044" type="#_x0000_t202" style="position:absolute;left:0;text-align:left;margin-left:400pt;margin-top:35.15pt;width:138pt;height:154pt;z-index:251684864;visibility:visible;mso-wrap-style:square;mso-width-percent:0;mso-height-percent:0;mso-wrap-distance-left:9pt;mso-wrap-distance-top:0;mso-wrap-distance-right:9pt;mso-wrap-distance-bottom:0;mso-position-horizontal:absolute;mso-position-horizontal-relative:text;mso-position-vertical:absolute;mso-position-vertical-relative:text;mso-width-percent:0;mso-height-percent:0;mso-width-relative:margin;mso-height-relative:margin;v-text-anchor:top" o:gfxdata="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" fillcolor="white [3201]" strokeweight=".5pt">
+              <v:shape w14:anchorId="5675B4B8" id="Text Box 24" o:spid="_x0000_s1046" type="#_x0000_t202" style="position:absolute;left:0;text-align:left;margin-left:400pt;margin-top:35.15pt;width:138pt;height:154pt;z-index:251684864;visibility:visible;mso-wrap-style:square;mso-width-percent:0;mso-height-percent:0;mso-wrap-distance-left:9pt;mso-wrap-distance-top:0;mso-wrap-distance-right:9pt;mso-wrap-distance-bottom:0;mso-position-horizontal:absolute;mso-position-horizontal-relative:text;mso-position-vertical:absolute;mso-position-vertical-relative:text;mso-width-percent:0;mso-height-percent:0;mso-width-relative:margin;mso-height-relative:margin;v-text-anchor:top" o:gfxdata="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" fillcolor="white [3201]" strokeweight=".5pt">
                 <v:textbox>
                   <w:txbxContent>
                     <w:p/>
@@ -2487,7 +2931,7 @@
           </mc:Choice>
           <mc:Fallback>
             <w:pict>
-              <v:shape w14:anchorId="11F9A613" id="Text Box 23" o:spid="_x0000_s1045" type="#_x0000_t202" style="position:absolute;left:0;text-align:left;margin-left:250pt;margin-top:35.15pt;width:138pt;height:154pt;z-index:251682816;visibility:visible;mso-wrap-style:square;mso-width-percent:0;mso-height-percent:0;mso-wrap-distance-left:9pt;mso-wrap-distance-top:0;mso-wrap-distance-right:9pt;mso-wrap-distance-bottom:0;mso-position-horizontal:absolute;mso-position-horizontal-relative:text;mso-position-vertical:absolute;mso-position-vertical-relative:text;mso-width-percent:0;mso-height-percent:0;mso-width-relative:margin;mso-height-relative:margin;v-text-anchor:top" o:gfxdata="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" fillcolor="white [3201]" strokeweight=".5pt">
+              <v:shape w14:anchorId="11F9A613" id="Text Box 23" o:spid="_x0000_s1047" type="#_x0000_t202" style="position:absolute;left:0;text-align:left;margin-left:250pt;margin-top:35.15pt;width:138pt;height:154pt;z-index:251682816;visibility:visible;mso-wrap-style:square;mso-width-percent:0;mso-height-percent:0;mso-wrap-distance-left:9pt;mso-wrap-distance-top:0;mso-wrap-distance-right:9pt;mso-wrap-distance-bottom:0;mso-position-horizontal:absolute;mso-position-horizontal-relative:text;mso-position-vertical:absolute;mso-position-vertical-relative:text;mso-width-percent:0;mso-height-percent:0;mso-width-relative:margin;mso-height-relative:margin;v-text-anchor:top" o:gfxdata="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" fillcolor="white [3201]" strokeweight=".5pt">
                 <v:textbox>
                   <w:txbxContent>
                     <w:p/>
@@ -2566,7 +3010,7 @@
           </mc:Choice>
           <mc:Fallback>
             <w:pict>
-              <v:shape w14:anchorId="2C411AB6" id="Text Box 22" o:spid="_x0000_s1046" type="#_x0000_t202" style="position:absolute;left:0;text-align:left;margin-left:98pt;margin-top:35.15pt;width:138pt;height:154pt;z-index:251680768;visibility:visible;mso-wrap-style:square;mso-width-percent:0;mso-height-percent:0;mso-wrap-distance-left:9pt;mso-wrap-distance-top:0;mso-wrap-distance-right:9pt;mso-wrap-distance-bottom:0;mso-position-horizontal:absolute;mso-position-horizontal-relative:text;mso-position-vertical:absolute;mso-position-vertical-relative:text;mso-width-percent:0;mso-height-percent:0;mso-width-relative:margin;mso-height-relative:margin;v-text-anchor:top" o:gfxdata="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" fillcolor="white [3201]" strokeweight=".5pt">
+              <v:shape w14:anchorId="2C411AB6" id="Text Box 22" o:spid="_x0000_s1048" type="#_x0000_t202" style="position:absolute;left:0;text-align:left;margin-left:98pt;margin-top:35.15pt;width:138pt;height:154pt;z-index:251680768;visibility:visible;mso-wrap-style:square;mso-width-percent:0;mso-height-percent:0;mso-wrap-distance-left:9pt;mso-wrap-distance-top:0;mso-wrap-distance-right:9pt;mso-wrap-distance-bottom:0;mso-position-horizontal:absolute;mso-position-horizontal-relative:text;mso-position-vertical:absolute;mso-position-vertical-relative:text;mso-width-percent:0;mso-height-percent:0;mso-width-relative:margin;mso-height-relative:margin;v-text-anchor:top" o:gfxdata="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" fillcolor="white [3201]" strokeweight=".5pt">
                 <v:textbox>
                   <w:txbxContent>
                     <w:p/>
@@ -2634,7 +3078,7 @@
                           </w:p>
                           <w:p>
                             <w:r>
-                              <w:t>Materials Needed:</w:t>
+                              <w:t>Materials Needed</w:t>
                             </w:r>
                           </w:p>
                           <w:p>
@@ -2647,12 +3091,12 @@
                               <w:t>Where craft and supplies are stored</w:t>
                             </w:r>
                           </w:p>
+                          <w:p>
+                            <w:r>
+                              <w:t>Approximate Time</w:t>
+                            </w:r>
+                          </w:p>
                           <w:p/>
-                          <w:p>
-                            <w:r>
-                              <w:t>Favorite Option</w:t>
-                            </w:r>
-                          </w:p>
                           <w:p>
                             <w:r>
                               <w:t>Comments</w:t>
@@ -2680,7 +3124,7 @@
           </mc:Choice>
           <mc:Fallback>
             <w:pict>
-              <v:shape w14:anchorId="51C9A811" id="Text Box 18" o:spid="_x0000_s1047" type="#_x0000_t202" style="position:absolute;left:0;text-align:left;margin-left:-53pt;margin-top:35.15pt;width:138pt;height:154pt;z-index:251678720;visibility:visible;mso-wrap-style:square;mso-width-percent:0;mso-height-percent:0;mso-wrap-distance-left:9pt;mso-wrap-distance-top:0;mso-wrap-distance-right:9pt;mso-wrap-distance-bottom:0;mso-position-horizontal:absolute;mso-position-horizontal-relative:text;mso-position-vertical:absolute;mso-position-vertical-relative:text;mso-width-percent:0;mso-height-percent:0;mso-width-relative:margin;mso-height-relative:margin;v-text-anchor:top" o:gfxdata="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" fillcolor="white [3201]" strokeweight=".5pt">
+              <v:shape w14:anchorId="51C9A811" id="Text Box 18" o:spid="_x0000_s1049" type="#_x0000_t202" style="position:absolute;left:0;text-align:left;margin-left:-53pt;margin-top:35.15pt;width:138pt;height:154pt;z-index:251678720;visibility:visible;mso-wrap-style:square;mso-width-percent:0;mso-height-percent:0;mso-wrap-distance-left:9pt;mso-wrap-distance-top:0;mso-wrap-distance-right:9pt;mso-wrap-distance-bottom:0;mso-position-horizontal:absolute;mso-position-horizontal-relative:text;mso-position-vertical:absolute;mso-position-vertical-relative:text;mso-width-percent:0;mso-height-percent:0;mso-width-relative:margin;mso-height-relative:margin;v-text-anchor:top" o:gfxdata="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" fillcolor="white [3201]" strokeweight=".5pt">
                 <v:textbox>
                   <w:txbxContent>
                     <w:p>
@@ -2695,7 +3139,7 @@
                     </w:p>
                     <w:p>
                       <w:r>
-                        <w:t>Materials Needed:</w:t>
+                        <w:t>Materials Needed</w:t>
                       </w:r>
                     </w:p>
                     <w:p>
@@ -2708,12 +3152,12 @@
                         <w:t>Where craft and supplies are stored</w:t>
                       </w:r>
                     </w:p>
+                    <w:p>
+                      <w:r>
+                        <w:t>Approximate Time</w:t>
+                      </w:r>
+                    </w:p>
                     <w:p/>
-                    <w:p>
-                      <w:r>
-                        <w:t>Favorite Option</w:t>
-                      </w:r>
-                    </w:p>
                     <w:p>
                       <w:r>
                         <w:t>Comments</w:t>
@@ -2740,6 +3184,2008 @@
         </w:rPr>
         <w:t>Crafts</w:t>
       </w:r>
+    </w:p>
+    <w:p>
+      <w:pPr>
+        <w:jc w:val="center"/>
+        <w:rPr>
+          <w:sz w:val="36"/>
+          <w:szCs w:val="36"/>
+        </w:rPr>
+      </w:pPr>
+    </w:p>
+    <w:p>
+      <w:pPr>
+        <w:jc w:val="center"/>
+        <w:rPr>
+          <w:sz w:val="36"/>
+          <w:szCs w:val="36"/>
+        </w:rPr>
+      </w:pPr>
+    </w:p>
+    <w:p>
+      <w:pPr>
+        <w:jc w:val="center"/>
+        <w:rPr>
+          <w:sz w:val="36"/>
+          <w:szCs w:val="36"/>
+        </w:rPr>
+      </w:pPr>
+    </w:p>
+    <w:p>
+      <w:pPr>
+        <w:jc w:val="center"/>
+        <w:rPr>
+          <w:sz w:val="36"/>
+          <w:szCs w:val="36"/>
+        </w:rPr>
+      </w:pPr>
+    </w:p>
+    <w:p>
+      <w:pPr>
+        <w:jc w:val="center"/>
+        <w:rPr>
+          <w:sz w:val="36"/>
+          <w:szCs w:val="36"/>
+        </w:rPr>
+      </w:pPr>
+    </w:p>
+    <w:p>
+      <w:pPr>
+        <w:jc w:val="center"/>
+        <w:rPr>
+          <w:sz w:val="36"/>
+          <w:szCs w:val="36"/>
+        </w:rPr>
+      </w:pPr>
+    </w:p>
+    <w:p>
+      <w:pPr>
+        <w:jc w:val="center"/>
+        <w:rPr>
+          <w:sz w:val="36"/>
+          <w:szCs w:val="36"/>
+        </w:rPr>
+      </w:pPr>
+    </w:p>
+    <w:p>
+      <w:pPr>
+        <w:jc w:val="center"/>
+        <w:rPr>
+          <w:sz w:val="36"/>
+          <w:szCs w:val="36"/>
+        </w:rPr>
+      </w:pPr>
+    </w:p>
+    <w:p>
+      <w:pPr>
+        <w:jc w:val="center"/>
+        <w:rPr>
+          <w:sz w:val="36"/>
+          <w:szCs w:val="36"/>
+        </w:rPr>
+      </w:pPr>
+    </w:p>
+    <w:p>
+      <w:pPr>
+        <w:jc w:val="center"/>
+        <w:rPr>
+          <w:sz w:val="36"/>
+          <w:szCs w:val="36"/>
+        </w:rPr>
+      </w:pPr>
+    </w:p>
+    <w:p>
+      <w:pPr>
+        <w:jc w:val="center"/>
+        <w:rPr>
+          <w:sz w:val="36"/>
+          <w:szCs w:val="36"/>
+        </w:rPr>
+      </w:pPr>
+    </w:p>
+    <w:p>
+      <w:pPr>
+        <w:jc w:val="center"/>
+        <w:rPr>
+          <w:sz w:val="36"/>
+          <w:szCs w:val="36"/>
+        </w:rPr>
+      </w:pPr>
+    </w:p>
+    <w:p>
+      <w:pPr>
+        <w:jc w:val="center"/>
+        <w:rPr>
+          <w:sz w:val="36"/>
+          <w:szCs w:val="36"/>
+        </w:rPr>
+      </w:pPr>
+    </w:p>
+    <w:p>
+      <w:pPr>
+        <w:jc w:val="center"/>
+        <w:rPr>
+          <w:sz w:val="36"/>
+          <w:szCs w:val="36"/>
+        </w:rPr>
+      </w:pPr>
+    </w:p>
+    <w:p>
+      <w:pPr>
+        <w:jc w:val="center"/>
+        <w:rPr>
+          <w:sz w:val="36"/>
+          <w:szCs w:val="36"/>
+        </w:rPr>
+      </w:pPr>
+    </w:p>
+    <w:p>
+      <w:pPr>
+        <w:jc w:val="center"/>
+        <w:rPr>
+          <w:b/>
+          <w:bCs/>
+          <w:sz w:val="48"/>
+          <w:szCs w:val="48"/>
+        </w:rPr>
+      </w:pPr>
+      <w:r>
+        <w:rPr>
+          <w:noProof/>
+        </w:rPr>
+        <w:lastRenderedPageBreak/>
+        <mc:AlternateContent>
+          <mc:Choice Requires="wps">
+            <w:drawing>
+              <wp:anchor distT="0" distB="0" distL="114300" distR="114300" simplePos="0" relativeHeight="251756544" behindDoc="0" locked="0" layoutInCell="1" allowOverlap="1" wp14:anchorId="11D1ADC4" wp14:editId="3403F678">
+                <wp:simplePos x="0" y="0"/>
+                <wp:positionH relativeFrom="column">
+                  <wp:posOffset>-673100</wp:posOffset>
+                </wp:positionH>
+                <wp:positionV relativeFrom="paragraph">
+                  <wp:posOffset>444500</wp:posOffset>
+                </wp:positionV>
+                <wp:extent cx="9563100" cy="787400"/>
+                <wp:effectExtent l="0" t="0" r="12700" b="12700"/>
+                <wp:wrapNone/>
+                <wp:docPr id="92" name="Text Box 92"/>
+                <wp:cNvGraphicFramePr/>
+                <a:graphic xmlns:a="http://schemas.openxmlformats.org/drawingml/2006/main">
+                  <a:graphicData uri="http://schemas.microsoft.com/office/word/2010/wordprocessingShape">
+                    <wps:wsp>
+                      <wps:cNvSpPr txBox="1"/>
+                      <wps:spPr>
+                        <a:xfrm rot="10800000" flipH="1" flipV="1">
+                          <a:off x="0" y="0"/>
+                          <a:ext cx="9563100" cy="787400"/>
+                        </a:xfrm>
+                        <a:prstGeom prst="rect">
+                          <a:avLst/>
+                        </a:prstGeom>
+                        <a:ln/>
+                      </wps:spPr>
+                      <wps:style>
+                        <a:lnRef idx="2">
+                          <a:schemeClr val="dk1"/>
+                        </a:lnRef>
+                        <a:fillRef idx="1">
+                          <a:schemeClr val="lt1"/>
+                        </a:fillRef>
+                        <a:effectRef idx="0">
+                          <a:schemeClr val="dk1"/>
+                        </a:effectRef>
+                        <a:fontRef idx="minor">
+                          <a:schemeClr val="dk1"/>
+                        </a:fontRef>
+                      </wps:style>
+                      <wps:txbx>
+                        <w:txbxContent>
+                          <w:p>
+                            <w:r>
+                              <w:t>Nav Bar</w:t>
+                            </w:r>
+                          </w:p>
+                          <w:p/>
+                        </w:txbxContent>
+                      </wps:txbx>
+                      <wps:bodyPr rot="0" spcFirstLastPara="0" vertOverflow="overflow" horzOverflow="overflow" vert="horz" wrap="square" lIns="91440" tIns="45720" rIns="91440" bIns="45720" numCol="1" spcCol="0" rtlCol="0" fromWordArt="0" anchor="t" anchorCtr="0" forceAA="0" compatLnSpc="1">
+                        <a:prstTxWarp prst="textNoShape">
+                          <a:avLst/>
+                        </a:prstTxWarp>
+                        <a:noAutofit/>
+                      </wps:bodyPr>
+                    </wps:wsp>
+                  </a:graphicData>
+                </a:graphic>
+                <wp14:sizeRelH relativeFrom="margin">
+                  <wp14:pctWidth>0</wp14:pctWidth>
+                </wp14:sizeRelH>
+                <wp14:sizeRelV relativeFrom="margin">
+                  <wp14:pctHeight>0</wp14:pctHeight>
+                </wp14:sizeRelV>
+              </wp:anchor>
+            </w:drawing>
+          </mc:Choice>
+          <mc:Fallback>
+            <w:pict>
+              <v:shape w14:anchorId="11D1ADC4" id="Text Box 92" o:spid="_x0000_s1050" type="#_x0000_t202" style="position:absolute;left:0;text-align:left;margin-left:-53pt;margin-top:35pt;width:753pt;height:62pt;rotation:180;flip:x y;z-index:251756544;visibility:visible;mso-wrap-style:square;mso-width-percent:0;mso-height-percent:0;mso-wrap-distance-left:9pt;mso-wrap-distance-top:0;mso-wrap-distance-right:9pt;mso-wrap-distance-bottom:0;mso-position-horizontal:absolute;mso-position-horizontal-relative:text;mso-position-vertical:absolute;mso-position-vertical-relative:text;mso-width-percent:0;mso-height-percent:0;mso-width-relative:margin;mso-height-relative:margin;v-text-anchor:top" o:gfxdata="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" fillcolor="white [3201]" strokecolor="black [3200]" strokeweight="1pt">
+                <v:textbox>
+                  <w:txbxContent>
+                    <w:p>
+                      <w:r>
+                        <w:t>Nav Bar</w:t>
+                      </w:r>
+                    </w:p>
+                    <w:p/>
+                  </w:txbxContent>
+                </v:textbox>
+              </v:shape>
+            </w:pict>
+          </mc:Fallback>
+        </mc:AlternateContent>
+      </w:r>
+      <w:r>
+        <w:rPr>
+          <w:b/>
+          <w:bCs/>
+          <w:sz w:val="48"/>
+          <w:szCs w:val="48"/>
+        </w:rPr>
+        <w:t>After Choosing an activity:</w:t>
+      </w:r>
+    </w:p>
+    <w:p>
+      <w:pPr>
+        <w:jc w:val="center"/>
+      </w:pPr>
+    </w:p>
+    <w:p>
+      <w:pPr>
+        <w:jc w:val="center"/>
+      </w:pPr>
+    </w:p>
+    <w:p>
+      <w:pPr>
+        <w:jc w:val="center"/>
+      </w:pPr>
+    </w:p>
+    <w:p>
+      <w:pPr>
+        <w:jc w:val="center"/>
+      </w:pPr>
+    </w:p>
+    <w:p>
+      <w:pPr>
+        <w:rPr>
+          <w:sz w:val="36"/>
+          <w:szCs w:val="36"/>
+        </w:rPr>
+      </w:pPr>
+    </w:p>
+    <w:p>
+      <w:pPr>
+        <w:jc w:val="center"/>
+        <w:rPr>
+          <w:sz w:val="36"/>
+          <w:szCs w:val="36"/>
+        </w:rPr>
+      </w:pPr>
+      <w:r>
+        <w:rPr>
+          <w:sz w:val="36"/>
+          <w:szCs w:val="36"/>
+        </w:rPr>
+        <w:t>My Crafts</w:t>
+      </w:r>
+    </w:p>
+    <w:p>
+      <w:pPr>
+        <w:jc w:val="center"/>
+        <w:rPr>
+          <w:sz w:val="36"/>
+          <w:szCs w:val="36"/>
+        </w:rPr>
+      </w:pPr>
+    </w:p>
+    <w:p>
+      <w:pPr>
+        <w:jc w:val="center"/>
+        <w:rPr>
+          <w:sz w:val="36"/>
+          <w:szCs w:val="36"/>
+        </w:rPr>
+      </w:pPr>
+      <w:r>
+        <w:rPr>
+          <w:noProof/>
+          <w:sz w:val="36"/>
+          <w:szCs w:val="36"/>
+        </w:rPr>
+        <mc:AlternateContent>
+          <mc:Choice Requires="wps">
+            <w:drawing>
+              <wp:anchor distT="0" distB="0" distL="114300" distR="114300" simplePos="0" relativeHeight="251751424" behindDoc="0" locked="0" layoutInCell="1" allowOverlap="1" wp14:anchorId="7305B987" wp14:editId="23E3A664">
+                <wp:simplePos x="0" y="0"/>
+                <wp:positionH relativeFrom="column">
+                  <wp:posOffset>3187700</wp:posOffset>
+                </wp:positionH>
+                <wp:positionV relativeFrom="paragraph">
+                  <wp:posOffset>66040</wp:posOffset>
+                </wp:positionV>
+                <wp:extent cx="1752600" cy="2082800"/>
+                <wp:effectExtent l="0" t="0" r="12700" b="12700"/>
+                <wp:wrapNone/>
+                <wp:docPr id="97" name="Text Box 97"/>
+                <wp:cNvGraphicFramePr/>
+                <a:graphic xmlns:a="http://schemas.openxmlformats.org/drawingml/2006/main">
+                  <a:graphicData uri="http://schemas.microsoft.com/office/word/2010/wordprocessingShape">
+                    <wps:wsp>
+                      <wps:cNvSpPr txBox="1"/>
+                      <wps:spPr>
+                        <a:xfrm>
+                          <a:off x="0" y="0"/>
+                          <a:ext cx="1752600" cy="2082800"/>
+                        </a:xfrm>
+                        <a:prstGeom prst="rect">
+                          <a:avLst/>
+                        </a:prstGeom>
+                        <a:solidFill>
+                          <a:schemeClr val="lt1"/>
+                        </a:solidFill>
+                        <a:ln w="6350">
+                          <a:solidFill>
+                            <a:prstClr val="black"/>
+                          </a:solidFill>
+                        </a:ln>
+                      </wps:spPr>
+                      <wps:txbx>
+                        <w:txbxContent>
+                          <w:p>
+                            <w:r>
+                              <w:t>Craft Name</w:t>
+                            </w:r>
+                          </w:p>
+                          <w:p>
+                            <w:r>
+                              <w:t>Brief Description</w:t>
+                            </w:r>
+                          </w:p>
+                          <w:p>
+                            <w:r>
+                              <w:t>Materials Needed</w:t>
+                            </w:r>
+                          </w:p>
+                          <w:p>
+                            <w:r>
+                              <w:t>Checked box: Do I have all materials?</w:t>
+                            </w:r>
+                          </w:p>
+                          <w:p>
+                            <w:r>
+                              <w:t>Where craft and supplies are stored</w:t>
+                            </w:r>
+                          </w:p>
+                          <w:p>
+                            <w:r>
+                              <w:t>Approximate Time</w:t>
+                            </w:r>
+                          </w:p>
+                          <w:p/>
+                          <w:p>
+                            <w:r>
+                              <w:t>Comments</w:t>
+                            </w:r>
+                          </w:p>
+                          <w:p/>
+                        </w:txbxContent>
+                      </wps:txbx>
+                      <wps:bodyPr rot="0" spcFirstLastPara="0" vertOverflow="overflow" horzOverflow="overflow" vert="horz" wrap="square" lIns="91440" tIns="45720" rIns="91440" bIns="45720" numCol="1" spcCol="0" rtlCol="0" fromWordArt="0" anchor="t" anchorCtr="0" forceAA="0" compatLnSpc="1">
+                        <a:prstTxWarp prst="textNoShape">
+                          <a:avLst/>
+                        </a:prstTxWarp>
+                        <a:noAutofit/>
+                      </wps:bodyPr>
+                    </wps:wsp>
+                  </a:graphicData>
+                </a:graphic>
+                <wp14:sizeRelH relativeFrom="margin">
+                  <wp14:pctWidth>0</wp14:pctWidth>
+                </wp14:sizeRelH>
+                <wp14:sizeRelV relativeFrom="margin">
+                  <wp14:pctHeight>0</wp14:pctHeight>
+                </wp14:sizeRelV>
+              </wp:anchor>
+            </w:drawing>
+          </mc:Choice>
+          <mc:Fallback>
+            <w:pict>
+              <v:shape w14:anchorId="7305B987" id="Text Box 97" o:spid="_x0000_s1051" type="#_x0000_t202" style="position:absolute;left:0;text-align:left;margin-left:251pt;margin-top:5.2pt;width:138pt;height:164pt;z-index:251751424;visibility:visible;mso-wrap-style:square;mso-width-percent:0;mso-height-percent:0;mso-wrap-distance-left:9pt;mso-wrap-distance-top:0;mso-wrap-distance-right:9pt;mso-wrap-distance-bottom:0;mso-position-horizontal:absolute;mso-position-horizontal-relative:text;mso-position-vertical:absolute;mso-position-vertical-relative:text;mso-width-percent:0;mso-height-percent:0;mso-width-relative:margin;mso-height-relative:margin;v-text-anchor:top" o:gfxdata="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" fillcolor="white [3201]" strokeweight=".5pt">
+                <v:textbox>
+                  <w:txbxContent>
+                    <w:p>
+                      <w:r>
+                        <w:t>Craft Name</w:t>
+                      </w:r>
+                    </w:p>
+                    <w:p>
+                      <w:r>
+                        <w:t>Brief Description</w:t>
+                      </w:r>
+                    </w:p>
+                    <w:p>
+                      <w:r>
+                        <w:t>Materials Needed</w:t>
+                      </w:r>
+                    </w:p>
+                    <w:p>
+                      <w:r>
+                        <w:t>Checked box: Do I have all materials?</w:t>
+                      </w:r>
+                    </w:p>
+                    <w:p>
+                      <w:r>
+                        <w:t>Where craft and supplies are stored</w:t>
+                      </w:r>
+                    </w:p>
+                    <w:p>
+                      <w:r>
+                        <w:t>Approximate Time</w:t>
+                      </w:r>
+                    </w:p>
+                    <w:p/>
+                    <w:p>
+                      <w:r>
+                        <w:t>Comments</w:t>
+                      </w:r>
+                    </w:p>
+                    <w:p/>
+                  </w:txbxContent>
+                </v:textbox>
+              </v:shape>
+            </w:pict>
+          </mc:Fallback>
+        </mc:AlternateContent>
+      </w:r>
+    </w:p>
+    <w:p>
+      <w:pPr>
+        <w:jc w:val="center"/>
+        <w:rPr>
+          <w:sz w:val="36"/>
+          <w:szCs w:val="36"/>
+        </w:rPr>
+      </w:pPr>
+    </w:p>
+    <w:p>
+      <w:pPr>
+        <w:jc w:val="center"/>
+        <w:rPr>
+          <w:sz w:val="36"/>
+          <w:szCs w:val="36"/>
+        </w:rPr>
+      </w:pPr>
+    </w:p>
+    <w:p>
+      <w:pPr>
+        <w:jc w:val="center"/>
+        <w:rPr>
+          <w:sz w:val="36"/>
+          <w:szCs w:val="36"/>
+        </w:rPr>
+      </w:pPr>
+    </w:p>
+    <w:p>
+      <w:pPr>
+        <w:jc w:val="center"/>
+        <w:rPr>
+          <w:sz w:val="36"/>
+          <w:szCs w:val="36"/>
+        </w:rPr>
+      </w:pPr>
+    </w:p>
+    <w:p>
+      <w:pPr>
+        <w:jc w:val="center"/>
+        <w:rPr>
+          <w:sz w:val="36"/>
+          <w:szCs w:val="36"/>
+        </w:rPr>
+      </w:pPr>
+    </w:p>
+    <w:p>
+      <w:pPr>
+        <w:jc w:val="center"/>
+        <w:rPr>
+          <w:sz w:val="36"/>
+          <w:szCs w:val="36"/>
+        </w:rPr>
+      </w:pPr>
+    </w:p>
+    <w:p>
+      <w:pPr>
+        <w:jc w:val="center"/>
+        <w:rPr>
+          <w:sz w:val="36"/>
+          <w:szCs w:val="36"/>
+        </w:rPr>
+      </w:pPr>
+    </w:p>
+    <w:p>
+      <w:pPr>
+        <w:jc w:val="center"/>
+        <w:rPr>
+          <w:sz w:val="36"/>
+          <w:szCs w:val="36"/>
+        </w:rPr>
+      </w:pPr>
+    </w:p>
+    <w:p>
+      <w:pPr>
+        <w:jc w:val="center"/>
+        <w:rPr>
+          <w:sz w:val="36"/>
+          <w:szCs w:val="36"/>
+        </w:rPr>
+      </w:pPr>
+    </w:p>
+    <w:p>
+      <w:pPr>
+        <w:jc w:val="center"/>
+        <w:rPr>
+          <w:sz w:val="36"/>
+          <w:szCs w:val="36"/>
+        </w:rPr>
+      </w:pPr>
+    </w:p>
+    <w:p>
+      <w:pPr>
+        <w:jc w:val="center"/>
+        <w:rPr>
+          <w:sz w:val="36"/>
+          <w:szCs w:val="36"/>
+        </w:rPr>
+      </w:pPr>
+    </w:p>
+    <w:p>
+      <w:pPr>
+        <w:jc w:val="center"/>
+        <w:rPr>
+          <w:sz w:val="36"/>
+          <w:szCs w:val="36"/>
+        </w:rPr>
+      </w:pPr>
+    </w:p>
+    <w:p>
+      <w:pPr>
+        <w:jc w:val="center"/>
+        <w:rPr>
+          <w:sz w:val="36"/>
+          <w:szCs w:val="36"/>
+        </w:rPr>
+      </w:pPr>
+    </w:p>
+    <w:p>
+      <w:pPr>
+        <w:ind w:left="2160"/>
+        <w:rPr>
+          <w:sz w:val="36"/>
+          <w:szCs w:val="36"/>
+        </w:rPr>
+      </w:pPr>
+      <w:r>
+        <w:rPr>
+          <w:sz w:val="36"/>
+          <w:szCs w:val="36"/>
+        </w:rPr>
+        <w:lastRenderedPageBreak/>
+        <w:t xml:space="preserve">ERD- Users </w:t>
+      </w:r>
+      <w:r>
+        <w:rPr>
+          <w:sz w:val="36"/>
+          <w:szCs w:val="36"/>
+        </w:rPr>
+        <w:t>to</w:t>
+      </w:r>
+      <w:r>
+        <w:rPr>
+          <w:sz w:val="36"/>
+          <w:szCs w:val="36"/>
+        </w:rPr>
+        <w:t xml:space="preserve"> Crafts</w:t>
+      </w:r>
+      <w:r>
+        <w:rPr>
+          <w:sz w:val="36"/>
+          <w:szCs w:val="36"/>
+        </w:rPr>
+        <w:t xml:space="preserve"> and Books</w:t>
+      </w:r>
+    </w:p>
+    <w:p>
+      <w:pPr>
+        <w:jc w:val="center"/>
+        <w:rPr>
+          <w:sz w:val="36"/>
+          <w:szCs w:val="36"/>
+        </w:rPr>
+      </w:pPr>
+      <w:r>
+        <w:rPr>
+          <w:noProof/>
+          <w:sz w:val="36"/>
+          <w:szCs w:val="36"/>
+        </w:rPr>
+        <mc:AlternateContent>
+          <mc:Choice Requires="wps">
+            <w:drawing>
+              <wp:anchor distT="0" distB="0" distL="114300" distR="114300" simplePos="0" relativeHeight="251718656" behindDoc="0" locked="0" layoutInCell="1" allowOverlap="1" wp14:anchorId="028A0F11" wp14:editId="01A31D17">
+                <wp:simplePos x="0" y="0"/>
+                <wp:positionH relativeFrom="column">
+                  <wp:posOffset>-508000</wp:posOffset>
+                </wp:positionH>
+                <wp:positionV relativeFrom="paragraph">
+                  <wp:posOffset>214630</wp:posOffset>
+                </wp:positionV>
+                <wp:extent cx="1752600" cy="1955800"/>
+                <wp:effectExtent l="0" t="0" r="12700" b="12700"/>
+                <wp:wrapNone/>
+                <wp:docPr id="56" name="Text Box 56"/>
+                <wp:cNvGraphicFramePr/>
+                <a:graphic xmlns:a="http://schemas.openxmlformats.org/drawingml/2006/main">
+                  <a:graphicData uri="http://schemas.microsoft.com/office/word/2010/wordprocessingShape">
+                    <wps:wsp>
+                      <wps:cNvSpPr txBox="1"/>
+                      <wps:spPr>
+                        <a:xfrm>
+                          <a:off x="0" y="0"/>
+                          <a:ext cx="1752600" cy="1955800"/>
+                        </a:xfrm>
+                        <a:prstGeom prst="rect">
+                          <a:avLst/>
+                        </a:prstGeom>
+                        <a:solidFill>
+                          <a:schemeClr val="lt1"/>
+                        </a:solidFill>
+                        <a:ln w="6350">
+                          <a:solidFill>
+                            <a:prstClr val="black"/>
+                          </a:solidFill>
+                        </a:ln>
+                      </wps:spPr>
+                      <wps:txbx>
+                        <w:txbxContent>
+                          <w:p>
+                            <w:pPr>
+                              <w:rPr>
+                                <w:u w:val="single"/>
+                              </w:rPr>
+                            </w:pPr>
+                            <w:r>
+                              <w:rPr>
+                                <w:u w:val="single"/>
+                              </w:rPr>
+                              <w:t>Users</w:t>
+                            </w:r>
+                          </w:p>
+                          <w:p/>
+                          <w:p>
+                            <w:r>
+                              <w:rPr>
+                                <w:u w:val="single"/>
+                              </w:rPr>
+                              <w:t xml:space="preserve">PK  </w:t>
+                            </w:r>
+                            <w:r>
+                              <w:t xml:space="preserve">    </w:t>
+                            </w:r>
+                            <w:r>
+                              <w:tab/>
+                            </w:r>
+                            <w:r>
+                              <w:tab/>
+                            </w:r>
+                            <w:r>
+                              <w:rPr>
+                                <w:u w:val="single"/>
+                              </w:rPr>
+                              <w:t>Object ID</w:t>
+                            </w:r>
+                          </w:p>
+                          <w:p/>
+                          <w:p>
+                            <w:r>
+                              <w:t>e</w:t>
+                            </w:r>
+                            <w:r>
+                              <w:t xml:space="preserve">mail.  </w:t>
+                            </w:r>
+                            <w:r>
+                              <w:tab/>
+                            </w:r>
+                            <w:r>
+                              <w:tab/>
+                              <w:t xml:space="preserve">  String</w:t>
+                            </w:r>
+                          </w:p>
+                          <w:p>
+                            <w:r>
+                              <w:t>p</w:t>
+                            </w:r>
+                            <w:r>
+                              <w:t xml:space="preserve">assword.  </w:t>
+                            </w:r>
+                            <w:r>
+                              <w:tab/>
+                              <w:t xml:space="preserve">  string</w:t>
+                            </w:r>
+                          </w:p>
+                        </w:txbxContent>
+                      </wps:txbx>
+                      <wps:bodyPr rot="0" spcFirstLastPara="0" vertOverflow="overflow" horzOverflow="overflow" vert="horz" wrap="square" lIns="91440" tIns="45720" rIns="91440" bIns="45720" numCol="1" spcCol="0" rtlCol="0" fromWordArt="0" anchor="t" anchorCtr="0" forceAA="0" compatLnSpc="1">
+                        <a:prstTxWarp prst="textNoShape">
+                          <a:avLst/>
+                        </a:prstTxWarp>
+                        <a:noAutofit/>
+                      </wps:bodyPr>
+                    </wps:wsp>
+                  </a:graphicData>
+                </a:graphic>
+                <wp14:sizeRelH relativeFrom="margin">
+                  <wp14:pctWidth>0</wp14:pctWidth>
+                </wp14:sizeRelH>
+                <wp14:sizeRelV relativeFrom="margin">
+                  <wp14:pctHeight>0</wp14:pctHeight>
+                </wp14:sizeRelV>
+              </wp:anchor>
+            </w:drawing>
+          </mc:Choice>
+          <mc:Fallback>
+            <w:pict>
+              <v:shape w14:anchorId="028A0F11" id="Text Box 56" o:spid="_x0000_s1052" type="#_x0000_t202" style="position:absolute;left:0;text-align:left;margin-left:-40pt;margin-top:16.9pt;width:138pt;height:154pt;z-index:251718656;visibility:visible;mso-wrap-style:square;mso-width-percent:0;mso-height-percent:0;mso-wrap-distance-left:9pt;mso-wrap-distance-top:0;mso-wrap-distance-right:9pt;mso-wrap-distance-bottom:0;mso-position-horizontal:absolute;mso-position-horizontal-relative:text;mso-position-vertical:absolute;mso-position-vertical-relative:text;mso-width-percent:0;mso-height-percent:0;mso-width-relative:margin;mso-height-relative:margin;v-text-anchor:top" o:gfxdata="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" fillcolor="white [3201]" strokeweight=".5pt">
+                <v:textbox>
+                  <w:txbxContent>
+                    <w:p>
+                      <w:pPr>
+                        <w:rPr>
+                          <w:u w:val="single"/>
+                        </w:rPr>
+                      </w:pPr>
+                      <w:r>
+                        <w:rPr>
+                          <w:u w:val="single"/>
+                        </w:rPr>
+                        <w:t>Users</w:t>
+                      </w:r>
+                    </w:p>
+                    <w:p/>
+                    <w:p>
+                      <w:r>
+                        <w:rPr>
+                          <w:u w:val="single"/>
+                        </w:rPr>
+                        <w:t xml:space="preserve">PK  </w:t>
+                      </w:r>
+                      <w:r>
+                        <w:t xml:space="preserve">    </w:t>
+                      </w:r>
+                      <w:r>
+                        <w:tab/>
+                      </w:r>
+                      <w:r>
+                        <w:tab/>
+                      </w:r>
+                      <w:r>
+                        <w:rPr>
+                          <w:u w:val="single"/>
+                        </w:rPr>
+                        <w:t>Object ID</w:t>
+                      </w:r>
+                    </w:p>
+                    <w:p/>
+                    <w:p>
+                      <w:r>
+                        <w:t>e</w:t>
+                      </w:r>
+                      <w:r>
+                        <w:t xml:space="preserve">mail.  </w:t>
+                      </w:r>
+                      <w:r>
+                        <w:tab/>
+                      </w:r>
+                      <w:r>
+                        <w:tab/>
+                        <w:t xml:space="preserve">  String</w:t>
+                      </w:r>
+                    </w:p>
+                    <w:p>
+                      <w:r>
+                        <w:t>p</w:t>
+                      </w:r>
+                      <w:r>
+                        <w:t xml:space="preserve">assword.  </w:t>
+                      </w:r>
+                      <w:r>
+                        <w:tab/>
+                        <w:t xml:space="preserve">  string</w:t>
+                      </w:r>
+                    </w:p>
+                  </w:txbxContent>
+                </v:textbox>
+              </v:shape>
+            </w:pict>
+          </mc:Fallback>
+        </mc:AlternateContent>
+      </w:r>
+      <w:r>
+        <w:rPr>
+          <w:noProof/>
+          <w:sz w:val="36"/>
+          <w:szCs w:val="36"/>
+        </w:rPr>
+        <mc:AlternateContent>
+          <mc:Choice Requires="wps">
+            <w:drawing>
+              <wp:anchor distT="0" distB="0" distL="114300" distR="114300" simplePos="0" relativeHeight="251720704" behindDoc="0" locked="0" layoutInCell="1" allowOverlap="1" wp14:anchorId="66CA5857" wp14:editId="0D226F33">
+                <wp:simplePos x="0" y="0"/>
+                <wp:positionH relativeFrom="column">
+                  <wp:posOffset>3543300</wp:posOffset>
+                </wp:positionH>
+                <wp:positionV relativeFrom="paragraph">
+                  <wp:posOffset>178435</wp:posOffset>
+                </wp:positionV>
+                <wp:extent cx="3086100" cy="2349500"/>
+                <wp:effectExtent l="0" t="0" r="12700" b="12700"/>
+                <wp:wrapNone/>
+                <wp:docPr id="57" name="Text Box 57"/>
+                <wp:cNvGraphicFramePr/>
+                <a:graphic xmlns:a="http://schemas.openxmlformats.org/drawingml/2006/main">
+                  <a:graphicData uri="http://schemas.microsoft.com/office/word/2010/wordprocessingShape">
+                    <wps:wsp>
+                      <wps:cNvSpPr txBox="1"/>
+                      <wps:spPr>
+                        <a:xfrm>
+                          <a:off x="0" y="0"/>
+                          <a:ext cx="3086100" cy="2349500"/>
+                        </a:xfrm>
+                        <a:prstGeom prst="rect">
+                          <a:avLst/>
+                        </a:prstGeom>
+                        <a:solidFill>
+                          <a:schemeClr val="lt1"/>
+                        </a:solidFill>
+                        <a:ln w="6350">
+                          <a:solidFill>
+                            <a:prstClr val="black"/>
+                          </a:solidFill>
+                        </a:ln>
+                      </wps:spPr>
+                      <wps:txbx>
+                        <w:txbxContent>
+                          <w:p>
+                            <w:pPr>
+                              <w:rPr>
+                                <w:u w:val="single"/>
+                              </w:rPr>
+                            </w:pPr>
+                            <w:r>
+                              <w:rPr>
+                                <w:u w:val="single"/>
+                              </w:rPr>
+                              <w:t>Crafts</w:t>
+                            </w:r>
+                          </w:p>
+                          <w:p>
+                            <w:r>
+                              <w:t xml:space="preserve"> </w:t>
+                            </w:r>
+                          </w:p>
+                          <w:p>
+                            <w:r>
+                              <w:rPr>
+                                <w:u w:val="single"/>
+                              </w:rPr>
+                              <w:t>PK</w:t>
+                            </w:r>
+                            <w:r>
+                              <w:tab/>
+                            </w:r>
+                            <w:r>
+                              <w:tab/>
+                            </w:r>
+                            <w:r>
+                              <w:tab/>
+                            </w:r>
+                            <w:r>
+                              <w:tab/>
+                            </w:r>
+                            <w:r>
+                              <w:rPr>
+                                <w:u w:val="single"/>
+                              </w:rPr>
+                              <w:t>Object ID</w:t>
+                            </w:r>
+                          </w:p>
+                          <w:p/>
+                          <w:p>
+                            <w:r>
+                              <w:t>o</w:t>
+                            </w:r>
+                            <w:r>
+                              <w:t>wner</w:t>
+                            </w:r>
+                            <w:r>
+                              <w:tab/>
+                            </w:r>
+                            <w:r>
+                              <w:tab/>
+                            </w:r>
+                            <w:r>
+                              <w:tab/>
+                            </w:r>
+                            <w:r>
+                              <w:tab/>
+                            </w:r>
+                            <w:r>
+                              <w:t>user id</w:t>
+                            </w:r>
+                          </w:p>
+                          <w:p>
+                            <w:r>
+                              <w:t>name</w:t>
+                            </w:r>
+                            <w:r>
+                              <w:tab/>
+                            </w:r>
+                            <w:r>
+                              <w:tab/>
+                            </w:r>
+                            <w:r>
+                              <w:tab/>
+                            </w:r>
+                            <w:r>
+                              <w:tab/>
+                            </w:r>
+                            <w:r>
+                              <w:t>string</w:t>
+                            </w:r>
+                          </w:p>
+                          <w:p>
+                            <w:r>
+                              <w:t>approx. time</w:t>
+                            </w:r>
+                            <w:r>
+                              <w:tab/>
+                            </w:r>
+                            <w:r>
+                              <w:tab/>
+                            </w:r>
+                            <w:r>
+                              <w:tab/>
+                              <w:t>string</w:t>
+                            </w:r>
+                          </w:p>
+                          <w:p>
+                            <w:r>
+                              <w:t>description</w:t>
+                            </w:r>
+                            <w:r>
+                              <w:tab/>
+                            </w:r>
+                            <w:r>
+                              <w:tab/>
+                            </w:r>
+                            <w:r>
+                              <w:tab/>
+                            </w:r>
+                            <w:r>
+                              <w:t>string</w:t>
+                            </w:r>
+                          </w:p>
+                          <w:p>
+                            <w:r>
+                              <w:t>location</w:t>
+                            </w:r>
+                            <w:r>
+                              <w:tab/>
+                            </w:r>
+                            <w:r>
+                              <w:tab/>
+                            </w:r>
+                            <w:r>
+                              <w:tab/>
+                              <w:t>string</w:t>
+                            </w:r>
+                          </w:p>
+                          <w:p>
+                            <w:r>
+                              <w:t>materials</w:t>
+                            </w:r>
+                            <w:r>
+                              <w:tab/>
+                            </w:r>
+                            <w:r>
+                              <w:tab/>
+                            </w:r>
+                            <w:r>
+                              <w:tab/>
+                              <w:t>string</w:t>
+                            </w:r>
+                          </w:p>
+                          <w:p>
+                            <w:r>
+                              <w:t>does user have materials</w:t>
+                            </w:r>
+                            <w:r>
+                              <w:tab/>
+                              <w:t>checked box</w:t>
+                            </w:r>
+                          </w:p>
+                          <w:p>
+                            <w:r>
+                              <w:t>is craft complete</w:t>
+                            </w:r>
+                            <w:r>
+                              <w:tab/>
+                            </w:r>
+                            <w:r>
+                              <w:tab/>
+                              <w:t>checked box</w:t>
+                            </w:r>
+                          </w:p>
+                        </w:txbxContent>
+                      </wps:txbx>
+                      <wps:bodyPr rot="0" spcFirstLastPara="0" vertOverflow="overflow" horzOverflow="overflow" vert="horz" wrap="square" lIns="91440" tIns="45720" rIns="91440" bIns="45720" numCol="1" spcCol="0" rtlCol="0" fromWordArt="0" anchor="t" anchorCtr="0" forceAA="0" compatLnSpc="1">
+                        <a:prstTxWarp prst="textNoShape">
+                          <a:avLst/>
+                        </a:prstTxWarp>
+                        <a:noAutofit/>
+                      </wps:bodyPr>
+                    </wps:wsp>
+                  </a:graphicData>
+                </a:graphic>
+                <wp14:sizeRelH relativeFrom="margin">
+                  <wp14:pctWidth>0</wp14:pctWidth>
+                </wp14:sizeRelH>
+                <wp14:sizeRelV relativeFrom="margin">
+                  <wp14:pctHeight>0</wp14:pctHeight>
+                </wp14:sizeRelV>
+              </wp:anchor>
+            </w:drawing>
+          </mc:Choice>
+          <mc:Fallback>
+            <w:pict>
+              <v:shape w14:anchorId="66CA5857" id="Text Box 57" o:spid="_x0000_s1053" type="#_x0000_t202" style="position:absolute;left:0;text-align:left;margin-left:279pt;margin-top:14.05pt;width:243pt;height:185pt;z-index:251720704;visibility:visible;mso-wrap-style:square;mso-width-percent:0;mso-height-percent:0;mso-wrap-distance-left:9pt;mso-wrap-distance-top:0;mso-wrap-distance-right:9pt;mso-wrap-distance-bottom:0;mso-position-horizontal:absolute;mso-position-horizontal-relative:text;mso-position-vertical:absolute;mso-position-vertical-relative:text;mso-width-percent:0;mso-height-percent:0;mso-width-relative:margin;mso-height-relative:margin;v-text-anchor:top" o:gfxdata="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" fillcolor="white [3201]" strokeweight=".5pt">
+                <v:textbox>
+                  <w:txbxContent>
+                    <w:p>
+                      <w:pPr>
+                        <w:rPr>
+                          <w:u w:val="single"/>
+                        </w:rPr>
+                      </w:pPr>
+                      <w:r>
+                        <w:rPr>
+                          <w:u w:val="single"/>
+                        </w:rPr>
+                        <w:t>Crafts</w:t>
+                      </w:r>
+                    </w:p>
+                    <w:p>
+                      <w:r>
+                        <w:t xml:space="preserve"> </w:t>
+                      </w:r>
+                    </w:p>
+                    <w:p>
+                      <w:r>
+                        <w:rPr>
+                          <w:u w:val="single"/>
+                        </w:rPr>
+                        <w:t>PK</w:t>
+                      </w:r>
+                      <w:r>
+                        <w:tab/>
+                      </w:r>
+                      <w:r>
+                        <w:tab/>
+                      </w:r>
+                      <w:r>
+                        <w:tab/>
+                      </w:r>
+                      <w:r>
+                        <w:tab/>
+                      </w:r>
+                      <w:r>
+                        <w:rPr>
+                          <w:u w:val="single"/>
+                        </w:rPr>
+                        <w:t>Object ID</w:t>
+                      </w:r>
+                    </w:p>
+                    <w:p/>
+                    <w:p>
+                      <w:r>
+                        <w:t>o</w:t>
+                      </w:r>
+                      <w:r>
+                        <w:t>wner</w:t>
+                      </w:r>
+                      <w:r>
+                        <w:tab/>
+                      </w:r>
+                      <w:r>
+                        <w:tab/>
+                      </w:r>
+                      <w:r>
+                        <w:tab/>
+                      </w:r>
+                      <w:r>
+                        <w:tab/>
+                      </w:r>
+                      <w:r>
+                        <w:t>user id</w:t>
+                      </w:r>
+                    </w:p>
+                    <w:p>
+                      <w:r>
+                        <w:t>name</w:t>
+                      </w:r>
+                      <w:r>
+                        <w:tab/>
+                      </w:r>
+                      <w:r>
+                        <w:tab/>
+                      </w:r>
+                      <w:r>
+                        <w:tab/>
+                      </w:r>
+                      <w:r>
+                        <w:tab/>
+                      </w:r>
+                      <w:r>
+                        <w:t>string</w:t>
+                      </w:r>
+                    </w:p>
+                    <w:p>
+                      <w:r>
+                        <w:t>approx. time</w:t>
+                      </w:r>
+                      <w:r>
+                        <w:tab/>
+                      </w:r>
+                      <w:r>
+                        <w:tab/>
+                      </w:r>
+                      <w:r>
+                        <w:tab/>
+                        <w:t>string</w:t>
+                      </w:r>
+                    </w:p>
+                    <w:p>
+                      <w:r>
+                        <w:t>description</w:t>
+                      </w:r>
+                      <w:r>
+                        <w:tab/>
+                      </w:r>
+                      <w:r>
+                        <w:tab/>
+                      </w:r>
+                      <w:r>
+                        <w:tab/>
+                      </w:r>
+                      <w:r>
+                        <w:t>string</w:t>
+                      </w:r>
+                    </w:p>
+                    <w:p>
+                      <w:r>
+                        <w:t>location</w:t>
+                      </w:r>
+                      <w:r>
+                        <w:tab/>
+                      </w:r>
+                      <w:r>
+                        <w:tab/>
+                      </w:r>
+                      <w:r>
+                        <w:tab/>
+                        <w:t>string</w:t>
+                      </w:r>
+                    </w:p>
+                    <w:p>
+                      <w:r>
+                        <w:t>materials</w:t>
+                      </w:r>
+                      <w:r>
+                        <w:tab/>
+                      </w:r>
+                      <w:r>
+                        <w:tab/>
+                      </w:r>
+                      <w:r>
+                        <w:tab/>
+                        <w:t>string</w:t>
+                      </w:r>
+                    </w:p>
+                    <w:p>
+                      <w:r>
+                        <w:t>does user have materials</w:t>
+                      </w:r>
+                      <w:r>
+                        <w:tab/>
+                        <w:t>checked box</w:t>
+                      </w:r>
+                    </w:p>
+                    <w:p>
+                      <w:r>
+                        <w:t>is craft complete</w:t>
+                      </w:r>
+                      <w:r>
+                        <w:tab/>
+                      </w:r>
+                      <w:r>
+                        <w:tab/>
+                        <w:t>checked box</w:t>
+                      </w:r>
+                    </w:p>
+                  </w:txbxContent>
+                </v:textbox>
+              </v:shape>
+            </w:pict>
+          </mc:Fallback>
+        </mc:AlternateContent>
+      </w:r>
+    </w:p>
+    <w:p>
+      <w:pPr>
+        <w:jc w:val="center"/>
+        <w:rPr>
+          <w:sz w:val="36"/>
+          <w:szCs w:val="36"/>
+        </w:rPr>
+      </w:pPr>
+    </w:p>
+    <w:p>
+      <w:pPr>
+        <w:jc w:val="center"/>
+        <w:rPr>
+          <w:sz w:val="36"/>
+          <w:szCs w:val="36"/>
+        </w:rPr>
+      </w:pPr>
+      <w:r>
+        <w:rPr>
+          <w:noProof/>
+          <w:sz w:val="36"/>
+          <w:szCs w:val="36"/>
+        </w:rPr>
+        <mc:AlternateContent>
+          <mc:Choice Requires="wps">
+            <w:drawing>
+              <wp:anchor distT="0" distB="0" distL="114300" distR="114300" simplePos="0" relativeHeight="251729920" behindDoc="0" locked="0" layoutInCell="1" allowOverlap="1" wp14:anchorId="4C729D70" wp14:editId="22DEEA32">
+                <wp:simplePos x="0" y="0"/>
+                <wp:positionH relativeFrom="column">
+                  <wp:posOffset>1333500</wp:posOffset>
+                </wp:positionH>
+                <wp:positionV relativeFrom="paragraph">
+                  <wp:posOffset>140970</wp:posOffset>
+                </wp:positionV>
+                <wp:extent cx="0" cy="317500"/>
+                <wp:effectExtent l="0" t="0" r="12700" b="12700"/>
+                <wp:wrapNone/>
+                <wp:docPr id="70" name="Straight Connector 70"/>
+                <wp:cNvGraphicFramePr/>
+                <a:graphic xmlns:a="http://schemas.openxmlformats.org/drawingml/2006/main">
+                  <a:graphicData uri="http://schemas.microsoft.com/office/word/2010/wordprocessingShape">
+                    <wps:wsp>
+                      <wps:cNvCnPr/>
+                      <wps:spPr>
+                        <a:xfrm>
+                          <a:off x="0" y="0"/>
+                          <a:ext cx="0" cy="317500"/>
+                        </a:xfrm>
+                        <a:prstGeom prst="line">
+                          <a:avLst/>
+                        </a:prstGeom>
+                      </wps:spPr>
+                      <wps:style>
+                        <a:lnRef idx="1">
+                          <a:schemeClr val="accent1"/>
+                        </a:lnRef>
+                        <a:fillRef idx="0">
+                          <a:schemeClr val="accent1"/>
+                        </a:fillRef>
+                        <a:effectRef idx="0">
+                          <a:schemeClr val="accent1"/>
+                        </a:effectRef>
+                        <a:fontRef idx="minor">
+                          <a:schemeClr val="tx1"/>
+                        </a:fontRef>
+                      </wps:style>
+                      <wps:bodyPr/>
+                    </wps:wsp>
+                  </a:graphicData>
+                </a:graphic>
+              </wp:anchor>
+            </w:drawing>
+          </mc:Choice>
+          <mc:Fallback>
+            <w:pict>
+              <v:line w14:anchorId="11029961" id="Straight Connector 70" o:spid="_x0000_s1026" style="position:absolute;z-index:251729920;visibility:visible;mso-wrap-style:square;mso-wrap-distance-left:9pt;mso-wrap-distance-top:0;mso-wrap-distance-right:9pt;mso-wrap-distance-bottom:0;mso-position-horizontal:absolute;mso-position-horizontal-relative:text;mso-position-vertical:absolute;mso-position-vertical-relative:text" from="105pt,11.1pt" to="105pt,36.1pt" o:gfxdata="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" strokecolor="#4472c4 [3204]" strokeweight=".5pt">
+                <v:stroke joinstyle="miter"/>
+              </v:line>
+            </w:pict>
+          </mc:Fallback>
+        </mc:AlternateContent>
+      </w:r>
+    </w:p>
+    <w:p>
+      <w:pPr>
+        <w:jc w:val="center"/>
+        <w:rPr>
+          <w:sz w:val="36"/>
+          <w:szCs w:val="36"/>
+        </w:rPr>
+      </w:pPr>
+      <w:r>
+        <w:rPr>
+          <w:noProof/>
+          <w:sz w:val="36"/>
+          <w:szCs w:val="36"/>
+        </w:rPr>
+        <mc:AlternateContent>
+          <mc:Choice Requires="wps">
+            <w:drawing>
+              <wp:anchor distT="0" distB="0" distL="114300" distR="114300" simplePos="0" relativeHeight="251723776" behindDoc="0" locked="0" layoutInCell="1" allowOverlap="1" wp14:anchorId="688BCA4D" wp14:editId="0B49F0E8">
+                <wp:simplePos x="0" y="0"/>
+                <wp:positionH relativeFrom="column">
+                  <wp:posOffset>1244600</wp:posOffset>
+                </wp:positionH>
+                <wp:positionV relativeFrom="paragraph">
+                  <wp:posOffset>40005</wp:posOffset>
+                </wp:positionV>
+                <wp:extent cx="2222500" cy="571500"/>
+                <wp:effectExtent l="0" t="0" r="50800" b="76200"/>
+                <wp:wrapNone/>
+                <wp:docPr id="59" name="Elbow Connector 59"/>
+                <wp:cNvGraphicFramePr/>
+                <a:graphic xmlns:a="http://schemas.openxmlformats.org/drawingml/2006/main">
+                  <a:graphicData uri="http://schemas.microsoft.com/office/word/2010/wordprocessingShape">
+                    <wps:wsp>
+                      <wps:cNvCnPr/>
+                      <wps:spPr>
+                        <a:xfrm>
+                          <a:off x="0" y="0"/>
+                          <a:ext cx="2222500" cy="571500"/>
+                        </a:xfrm>
+                        <a:prstGeom prst="bentConnector3">
+                          <a:avLst/>
+                        </a:prstGeom>
+                        <a:ln>
+                          <a:tailEnd type="triangle"/>
+                        </a:ln>
+                      </wps:spPr>
+                      <wps:style>
+                        <a:lnRef idx="1">
+                          <a:schemeClr val="accent1"/>
+                        </a:lnRef>
+                        <a:fillRef idx="0">
+                          <a:schemeClr val="accent1"/>
+                        </a:fillRef>
+                        <a:effectRef idx="0">
+                          <a:schemeClr val="accent1"/>
+                        </a:effectRef>
+                        <a:fontRef idx="minor">
+                          <a:schemeClr val="tx1"/>
+                        </a:fontRef>
+                      </wps:style>
+                      <wps:bodyPr/>
+                    </wps:wsp>
+                  </a:graphicData>
+                </a:graphic>
+                <wp14:sizeRelH relativeFrom="margin">
+                  <wp14:pctWidth>0</wp14:pctWidth>
+                </wp14:sizeRelH>
+                <wp14:sizeRelV relativeFrom="margin">
+                  <wp14:pctHeight>0</wp14:pctHeight>
+                </wp14:sizeRelV>
+              </wp:anchor>
+            </w:drawing>
+          </mc:Choice>
+          <mc:Fallback>
+            <w:pict>
+              <v:shapetype w14:anchorId="47E4290D" id="_x0000_t34" coordsize="21600,21600" o:spt="34" o:oned="t" adj="10800" path="m,l@0,0@0,21600,21600,21600e" filled="f">
+                <v:stroke joinstyle="miter"/>
+                <v:formulas>
+                  <v:f eqn="val #0"/>
+                </v:formulas>
+                <v:path arrowok="t" fillok="f" o:connecttype="none"/>
+                <v:handles>
+                  <v:h position="#0,center"/>
+                </v:handles>
+                <o:lock v:ext="edit" shapetype="t"/>
+              </v:shapetype>
+              <v:shape id="Elbow Connector 59" o:spid="_x0000_s1026" type="#_x0000_t34" style="position:absolute;margin-left:98pt;margin-top:3.15pt;width:175pt;height:45pt;z-index:251723776;visibility:visible;mso-wrap-style:square;mso-width-percent:0;mso-height-percent:0;mso-wrap-distance-left:9pt;mso-wrap-distance-top:0;mso-wrap-distance-right:9pt;mso-wrap-distance-bottom:0;mso-position-horizontal:absolute;mso-position-horizontal-relative:text;mso-position-vertical:absolute;mso-position-vertical-relative:text;mso-width-percent:0;mso-height-percent:0;mso-width-relative:margin;mso-height-relative:margin" o:gfxdata="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" strokecolor="#4472c4 [3204]" strokeweight=".5pt">
+                <v:stroke endarrow="block"/>
+              </v:shape>
+            </w:pict>
+          </mc:Fallback>
+        </mc:AlternateContent>
+      </w:r>
+    </w:p>
+    <w:p>
+      <w:pPr>
+        <w:jc w:val="center"/>
+        <w:rPr>
+          <w:sz w:val="36"/>
+          <w:szCs w:val="36"/>
+        </w:rPr>
+      </w:pPr>
+    </w:p>
+    <w:p>
+      <w:pPr>
+        <w:jc w:val="center"/>
+        <w:rPr>
+          <w:sz w:val="36"/>
+          <w:szCs w:val="36"/>
+        </w:rPr>
+      </w:pPr>
+      <w:r>
+        <w:rPr>
+          <w:noProof/>
+          <w:sz w:val="36"/>
+          <w:szCs w:val="36"/>
+        </w:rPr>
+        <mc:AlternateContent>
+          <mc:Choice Requires="wps">
+            <w:drawing>
+              <wp:anchor distT="0" distB="0" distL="114300" distR="114300" simplePos="0" relativeHeight="251737088" behindDoc="0" locked="0" layoutInCell="1" allowOverlap="1" wp14:anchorId="19FF1D3E" wp14:editId="09DA0FEA">
+                <wp:simplePos x="0" y="0"/>
+                <wp:positionH relativeFrom="column">
+                  <wp:posOffset>1498600</wp:posOffset>
+                </wp:positionH>
+                <wp:positionV relativeFrom="paragraph">
+                  <wp:posOffset>231140</wp:posOffset>
+                </wp:positionV>
+                <wp:extent cx="0" cy="368300"/>
+                <wp:effectExtent l="0" t="0" r="12700" b="12700"/>
+                <wp:wrapNone/>
+                <wp:docPr id="78" name="Straight Connector 78"/>
+                <wp:cNvGraphicFramePr/>
+                <a:graphic xmlns:a="http://schemas.openxmlformats.org/drawingml/2006/main">
+                  <a:graphicData uri="http://schemas.microsoft.com/office/word/2010/wordprocessingShape">
+                    <wps:wsp>
+                      <wps:cNvCnPr/>
+                      <wps:spPr>
+                        <a:xfrm>
+                          <a:off x="0" y="0"/>
+                          <a:ext cx="0" cy="368300"/>
+                        </a:xfrm>
+                        <a:prstGeom prst="line">
+                          <a:avLst/>
+                        </a:prstGeom>
+                      </wps:spPr>
+                      <wps:style>
+                        <a:lnRef idx="1">
+                          <a:schemeClr val="accent1"/>
+                        </a:lnRef>
+                        <a:fillRef idx="0">
+                          <a:schemeClr val="accent1"/>
+                        </a:fillRef>
+                        <a:effectRef idx="0">
+                          <a:schemeClr val="accent1"/>
+                        </a:effectRef>
+                        <a:fontRef idx="minor">
+                          <a:schemeClr val="tx1"/>
+                        </a:fontRef>
+                      </wps:style>
+                      <wps:bodyPr/>
+                    </wps:wsp>
+                  </a:graphicData>
+                </a:graphic>
+              </wp:anchor>
+            </w:drawing>
+          </mc:Choice>
+          <mc:Fallback>
+            <w:pict>
+              <v:line w14:anchorId="47DB5C3E" id="Straight Connector 78" o:spid="_x0000_s1026" style="position:absolute;z-index:251737088;visibility:visible;mso-wrap-style:square;mso-wrap-distance-left:9pt;mso-wrap-distance-top:0;mso-wrap-distance-right:9pt;mso-wrap-distance-bottom:0;mso-position-horizontal:absolute;mso-position-horizontal-relative:text;mso-position-vertical:absolute;mso-position-vertical-relative:text" from="118pt,18.2pt" to="118pt,47.2pt" o:gfxdata="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" strokecolor="#4472c4 [3204]" strokeweight=".5pt">
+                <v:stroke joinstyle="miter"/>
+              </v:line>
+            </w:pict>
+          </mc:Fallback>
+        </mc:AlternateContent>
+      </w:r>
+    </w:p>
+    <w:p>
+      <w:pPr>
+        <w:jc w:val="center"/>
+        <w:rPr>
+          <w:sz w:val="36"/>
+          <w:szCs w:val="36"/>
+        </w:rPr>
+      </w:pPr>
+      <w:r>
+        <w:rPr>
+          <w:noProof/>
+          <w:sz w:val="36"/>
+          <w:szCs w:val="36"/>
+        </w:rPr>
+        <mc:AlternateContent>
+          <mc:Choice Requires="wps">
+            <w:drawing>
+              <wp:anchor distT="0" distB="0" distL="114300" distR="114300" simplePos="0" relativeHeight="251731968" behindDoc="0" locked="0" layoutInCell="1" allowOverlap="1" wp14:anchorId="4F0DF1C3" wp14:editId="120C27CC">
+                <wp:simplePos x="0" y="0"/>
+                <wp:positionH relativeFrom="column">
+                  <wp:posOffset>1282700</wp:posOffset>
+                </wp:positionH>
+                <wp:positionV relativeFrom="paragraph">
+                  <wp:posOffset>154940</wp:posOffset>
+                </wp:positionV>
+                <wp:extent cx="2184400" cy="2082800"/>
+                <wp:effectExtent l="0" t="0" r="50800" b="76200"/>
+                <wp:wrapNone/>
+                <wp:docPr id="73" name="Elbow Connector 73"/>
+                <wp:cNvGraphicFramePr/>
+                <a:graphic xmlns:a="http://schemas.openxmlformats.org/drawingml/2006/main">
+                  <a:graphicData uri="http://schemas.microsoft.com/office/word/2010/wordprocessingShape">
+                    <wps:wsp>
+                      <wps:cNvCnPr/>
+                      <wps:spPr>
+                        <a:xfrm>
+                          <a:off x="0" y="0"/>
+                          <a:ext cx="2184400" cy="2082800"/>
+                        </a:xfrm>
+                        <a:prstGeom prst="bentConnector3">
+                          <a:avLst/>
+                        </a:prstGeom>
+                        <a:ln>
+                          <a:tailEnd type="triangle"/>
+                        </a:ln>
+                      </wps:spPr>
+                      <wps:style>
+                        <a:lnRef idx="1">
+                          <a:schemeClr val="accent1"/>
+                        </a:lnRef>
+                        <a:fillRef idx="0">
+                          <a:schemeClr val="accent1"/>
+                        </a:fillRef>
+                        <a:effectRef idx="0">
+                          <a:schemeClr val="accent1"/>
+                        </a:effectRef>
+                        <a:fontRef idx="minor">
+                          <a:schemeClr val="tx1"/>
+                        </a:fontRef>
+                      </wps:style>
+                      <wps:bodyPr/>
+                    </wps:wsp>
+                  </a:graphicData>
+                </a:graphic>
+                <wp14:sizeRelH relativeFrom="margin">
+                  <wp14:pctWidth>0</wp14:pctWidth>
+                </wp14:sizeRelH>
+                <wp14:sizeRelV relativeFrom="margin">
+                  <wp14:pctHeight>0</wp14:pctHeight>
+                </wp14:sizeRelV>
+              </wp:anchor>
+            </w:drawing>
+          </mc:Choice>
+          <mc:Fallback>
+            <w:pict>
+              <v:shape w14:anchorId="502159F5" id="Elbow Connector 73" o:spid="_x0000_s1026" type="#_x0000_t34" style="position:absolute;margin-left:101pt;margin-top:12.2pt;width:172pt;height:164pt;z-index:251731968;visibility:visible;mso-wrap-style:square;mso-width-percent:0;mso-height-percent:0;mso-wrap-distance-left:9pt;mso-wrap-distance-top:0;mso-wrap-distance-right:9pt;mso-wrap-distance-bottom:0;mso-position-horizontal:absolute;mso-position-horizontal-relative:text;mso-position-vertical:absolute;mso-position-vertical-relative:text;mso-width-percent:0;mso-height-percent:0;mso-width-relative:margin;mso-height-relative:margin" o:gfxdata="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" strokecolor="#4472c4 [3204]" strokeweight=".5pt">
+                <v:stroke endarrow="block"/>
+              </v:shape>
+            </w:pict>
+          </mc:Fallback>
+        </mc:AlternateContent>
+      </w:r>
+    </w:p>
+    <w:p>
+      <w:pPr>
+        <w:jc w:val="center"/>
+        <w:rPr>
+          <w:sz w:val="36"/>
+          <w:szCs w:val="36"/>
+        </w:rPr>
+      </w:pPr>
+    </w:p>
+    <w:p>
+      <w:pPr>
+        <w:jc w:val="center"/>
+        <w:rPr>
+          <w:sz w:val="36"/>
+          <w:szCs w:val="36"/>
+        </w:rPr>
+      </w:pPr>
+    </w:p>
+    <w:p>
+      <w:pPr>
+        <w:jc w:val="center"/>
+        <w:rPr>
+          <w:sz w:val="36"/>
+          <w:szCs w:val="36"/>
+        </w:rPr>
+      </w:pPr>
+    </w:p>
+    <w:p>
+      <w:pPr>
+        <w:jc w:val="center"/>
+        <w:rPr>
+          <w:sz w:val="36"/>
+          <w:szCs w:val="36"/>
+        </w:rPr>
+      </w:pPr>
+      <w:r>
+        <w:rPr>
+          <w:noProof/>
+          <w:sz w:val="36"/>
+          <w:szCs w:val="36"/>
+        </w:rPr>
+        <mc:AlternateContent>
+          <mc:Choice Requires="wps">
+            <w:drawing>
+              <wp:anchor distT="0" distB="0" distL="114300" distR="114300" simplePos="0" relativeHeight="251714560" behindDoc="0" locked="0" layoutInCell="1" allowOverlap="1" wp14:anchorId="412C765C" wp14:editId="352D5969">
+                <wp:simplePos x="0" y="0"/>
+                <wp:positionH relativeFrom="column">
+                  <wp:posOffset>3556000</wp:posOffset>
+                </wp:positionH>
+                <wp:positionV relativeFrom="paragraph">
+                  <wp:posOffset>182245</wp:posOffset>
+                </wp:positionV>
+                <wp:extent cx="3073400" cy="2286000"/>
+                <wp:effectExtent l="0" t="0" r="12700" b="12700"/>
+                <wp:wrapNone/>
+                <wp:docPr id="54" name="Text Box 54"/>
+                <wp:cNvGraphicFramePr/>
+                <a:graphic xmlns:a="http://schemas.openxmlformats.org/drawingml/2006/main">
+                  <a:graphicData uri="http://schemas.microsoft.com/office/word/2010/wordprocessingShape">
+                    <wps:wsp>
+                      <wps:cNvSpPr txBox="1"/>
+                      <wps:spPr>
+                        <a:xfrm>
+                          <a:off x="0" y="0"/>
+                          <a:ext cx="3073400" cy="2286000"/>
+                        </a:xfrm>
+                        <a:prstGeom prst="rect">
+                          <a:avLst/>
+                        </a:prstGeom>
+                        <a:solidFill>
+                          <a:schemeClr val="lt1"/>
+                        </a:solidFill>
+                        <a:ln w="6350">
+                          <a:solidFill>
+                            <a:prstClr val="black"/>
+                          </a:solidFill>
+                        </a:ln>
+                      </wps:spPr>
+                      <wps:txbx>
+                        <w:txbxContent>
+                          <w:p>
+                            <w:pPr>
+                              <w:rPr>
+                                <w:u w:val="single"/>
+                              </w:rPr>
+                            </w:pPr>
+                            <w:r>
+                              <w:rPr>
+                                <w:u w:val="single"/>
+                              </w:rPr>
+                              <w:t>Books</w:t>
+                            </w:r>
+                          </w:p>
+                          <w:p>
+                            <w:r>
+                              <w:t xml:space="preserve"> </w:t>
+                            </w:r>
+                          </w:p>
+                          <w:p>
+                            <w:r>
+                              <w:rPr>
+                                <w:u w:val="single"/>
+                              </w:rPr>
+                              <w:t>PK</w:t>
+                            </w:r>
+                            <w:r>
+                              <w:tab/>
+                            </w:r>
+                            <w:r>
+                              <w:tab/>
+                            </w:r>
+                            <w:r>
+                              <w:rPr>
+                                <w:u w:val="single"/>
+                              </w:rPr>
+                              <w:t>Object ID</w:t>
+                            </w:r>
+                          </w:p>
+                          <w:p/>
+                          <w:p>
+                            <w:r>
+                              <w:t>o</w:t>
+                            </w:r>
+                            <w:r>
+                              <w:t>wner</w:t>
+                            </w:r>
+                            <w:r>
+                              <w:tab/>
+                            </w:r>
+                            <w:r>
+                              <w:tab/>
+                              <w:t>user id</w:t>
+                            </w:r>
+                          </w:p>
+                          <w:p>
+                            <w:r>
+                              <w:t>author</w:t>
+                            </w:r>
+                            <w:r>
+                              <w:tab/>
+                            </w:r>
+                            <w:r>
+                              <w:tab/>
+                              <w:t>string</w:t>
+                            </w:r>
+                          </w:p>
+                          <w:p>
+                            <w:r>
+                              <w:t>genre</w:t>
+                            </w:r>
+                            <w:r>
+                              <w:tab/>
+                            </w:r>
+                            <w:r>
+                              <w:tab/>
+                              <w:t>string</w:t>
+                            </w:r>
+                          </w:p>
+                          <w:p>
+                            <w:r>
+                              <w:t>description</w:t>
+                            </w:r>
+                            <w:r>
+                              <w:tab/>
+                              <w:t>string</w:t>
+                            </w:r>
+                          </w:p>
+                          <w:p>
+                            <w:r>
+                              <w:t>pages</w:t>
+                            </w:r>
+                            <w:r>
+                              <w:tab/>
+                            </w:r>
+                            <w:r>
+                              <w:tab/>
+                              <w:t>number</w:t>
+                            </w:r>
+                          </w:p>
+                          <w:p>
+                            <w:r>
+                              <w:t>read</w:t>
+                            </w:r>
+                            <w:r>
+                              <w:tab/>
+                            </w:r>
+                            <w:r>
+                              <w:tab/>
+                              <w:t>checked box</w:t>
+                            </w:r>
+                          </w:p>
+                        </w:txbxContent>
+                      </wps:txbx>
+                      <wps:bodyPr rot="0" spcFirstLastPara="0" vertOverflow="overflow" horzOverflow="overflow" vert="horz" wrap="square" lIns="91440" tIns="45720" rIns="91440" bIns="45720" numCol="1" spcCol="0" rtlCol="0" fromWordArt="0" anchor="t" anchorCtr="0" forceAA="0" compatLnSpc="1">
+                        <a:prstTxWarp prst="textNoShape">
+                          <a:avLst/>
+                        </a:prstTxWarp>
+                        <a:noAutofit/>
+                      </wps:bodyPr>
+                    </wps:wsp>
+                  </a:graphicData>
+                </a:graphic>
+                <wp14:sizeRelH relativeFrom="margin">
+                  <wp14:pctWidth>0</wp14:pctWidth>
+                </wp14:sizeRelH>
+                <wp14:sizeRelV relativeFrom="margin">
+                  <wp14:pctHeight>0</wp14:pctHeight>
+                </wp14:sizeRelV>
+              </wp:anchor>
+            </w:drawing>
+          </mc:Choice>
+          <mc:Fallback>
+            <w:pict>
+              <v:shape w14:anchorId="412C765C" id="Text Box 54" o:spid="_x0000_s1054" type="#_x0000_t202" style="position:absolute;left:0;text-align:left;margin-left:280pt;margin-top:14.35pt;width:242pt;height:180pt;z-index:251714560;visibility:visible;mso-wrap-style:square;mso-width-percent:0;mso-height-percent:0;mso-wrap-distance-left:9pt;mso-wrap-distance-top:0;mso-wrap-distance-right:9pt;mso-wrap-distance-bottom:0;mso-position-horizontal:absolute;mso-position-horizontal-relative:text;mso-position-vertical:absolute;mso-position-vertical-relative:text;mso-width-percent:0;mso-height-percent:0;mso-width-relative:margin;mso-height-relative:margin;v-text-anchor:top" o:gfxdata="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" fillcolor="white [3201]" strokeweight=".5pt">
+                <v:textbox>
+                  <w:txbxContent>
+                    <w:p>
+                      <w:pPr>
+                        <w:rPr>
+                          <w:u w:val="single"/>
+                        </w:rPr>
+                      </w:pPr>
+                      <w:r>
+                        <w:rPr>
+                          <w:u w:val="single"/>
+                        </w:rPr>
+                        <w:t>Books</w:t>
+                      </w:r>
+                    </w:p>
+                    <w:p>
+                      <w:r>
+                        <w:t xml:space="preserve"> </w:t>
+                      </w:r>
+                    </w:p>
+                    <w:p>
+                      <w:r>
+                        <w:rPr>
+                          <w:u w:val="single"/>
+                        </w:rPr>
+                        <w:t>PK</w:t>
+                      </w:r>
+                      <w:r>
+                        <w:tab/>
+                      </w:r>
+                      <w:r>
+                        <w:tab/>
+                      </w:r>
+                      <w:r>
+                        <w:rPr>
+                          <w:u w:val="single"/>
+                        </w:rPr>
+                        <w:t>Object ID</w:t>
+                      </w:r>
+                    </w:p>
+                    <w:p/>
+                    <w:p>
+                      <w:r>
+                        <w:t>o</w:t>
+                      </w:r>
+                      <w:r>
+                        <w:t>wner</w:t>
+                      </w:r>
+                      <w:r>
+                        <w:tab/>
+                      </w:r>
+                      <w:r>
+                        <w:tab/>
+                        <w:t>user id</w:t>
+                      </w:r>
+                    </w:p>
+                    <w:p>
+                      <w:r>
+                        <w:t>author</w:t>
+                      </w:r>
+                      <w:r>
+                        <w:tab/>
+                      </w:r>
+                      <w:r>
+                        <w:tab/>
+                        <w:t>string</w:t>
+                      </w:r>
+                    </w:p>
+                    <w:p>
+                      <w:r>
+                        <w:t>genre</w:t>
+                      </w:r>
+                      <w:r>
+                        <w:tab/>
+                      </w:r>
+                      <w:r>
+                        <w:tab/>
+                        <w:t>string</w:t>
+                      </w:r>
+                    </w:p>
+                    <w:p>
+                      <w:r>
+                        <w:t>description</w:t>
+                      </w:r>
+                      <w:r>
+                        <w:tab/>
+                        <w:t>string</w:t>
+                      </w:r>
+                    </w:p>
+                    <w:p>
+                      <w:r>
+                        <w:t>pages</w:t>
+                      </w:r>
+                      <w:r>
+                        <w:tab/>
+                      </w:r>
+                      <w:r>
+                        <w:tab/>
+                        <w:t>number</w:t>
+                      </w:r>
+                    </w:p>
+                    <w:p>
+                      <w:r>
+                        <w:t>read</w:t>
+                      </w:r>
+                      <w:r>
+                        <w:tab/>
+                      </w:r>
+                      <w:r>
+                        <w:tab/>
+                        <w:t>checked box</w:t>
+                      </w:r>
+                    </w:p>
+                  </w:txbxContent>
+                </v:textbox>
+              </v:shape>
+            </w:pict>
+          </mc:Fallback>
+        </mc:AlternateContent>
+      </w:r>
+    </w:p>
+    <w:p>
+      <w:pPr>
+        <w:jc w:val="center"/>
+        <w:rPr>
+          <w:sz w:val="36"/>
+          <w:szCs w:val="36"/>
+        </w:rPr>
+      </w:pPr>
+    </w:p>
+    <w:p>
+      <w:pPr>
+        <w:jc w:val="center"/>
+        <w:rPr>
+          <w:sz w:val="36"/>
+          <w:szCs w:val="36"/>
+        </w:rPr>
+      </w:pPr>
+    </w:p>
+    <w:p>
+      <w:pPr>
+        <w:jc w:val="center"/>
+        <w:rPr>
+          <w:sz w:val="36"/>
+          <w:szCs w:val="36"/>
+        </w:rPr>
+      </w:pPr>
+    </w:p>
+    <w:p>
+      <w:pPr>
+        <w:jc w:val="center"/>
+        <w:rPr>
+          <w:sz w:val="36"/>
+          <w:szCs w:val="36"/>
+        </w:rPr>
+      </w:pPr>
+    </w:p>
+    <w:p>
+      <w:pPr>
+        <w:jc w:val="center"/>
+        <w:rPr>
+          <w:sz w:val="36"/>
+          <w:szCs w:val="36"/>
+        </w:rPr>
+      </w:pPr>
+    </w:p>
+    <w:p>
+      <w:pPr>
+        <w:jc w:val="center"/>
+        <w:rPr>
+          <w:sz w:val="36"/>
+          <w:szCs w:val="36"/>
+        </w:rPr>
+      </w:pPr>
+    </w:p>
+    <w:p>
+      <w:pPr>
+        <w:jc w:val="center"/>
+        <w:rPr>
+          <w:sz w:val="36"/>
+          <w:szCs w:val="36"/>
+        </w:rPr>
+      </w:pPr>
+    </w:p>
+    <w:p>
+      <w:pPr>
+        <w:rPr>
+          <w:sz w:val="36"/>
+          <w:szCs w:val="36"/>
+        </w:rPr>
+      </w:pPr>
     </w:p>
     <w:sectPr>
       <w:pgSz w:w="15840" w:h="12240" w:orient="landscape"/>

</xml_diff>